<commit_message>
Added Unit and Weapon objects
</commit_message>
<xml_diff>
--- a/Fate1/Fate-Weaver Lab Book.docx
+++ b/Fate1/Fate-Weaver Lab Book.docx
@@ -35,25 +35,7 @@
           <w:szCs w:val="36"/>
           <w:u w:val="single"/>
         </w:rPr>
-        <w:t xml:space="preserve">Age of </w:t>
-      </w:r>
-      <w:proofErr w:type="spellStart"/>
-      <w:r>
-        <w:rPr>
-          <w:sz w:val="36"/>
-          <w:szCs w:val="36"/>
-          <w:u w:val="single"/>
-        </w:rPr>
-        <w:t>Sigmar</w:t>
-      </w:r>
-      <w:proofErr w:type="spellEnd"/>
-      <w:r>
-        <w:rPr>
-          <w:sz w:val="36"/>
-          <w:szCs w:val="36"/>
-          <w:u w:val="single"/>
-        </w:rPr>
-        <w:t xml:space="preserve"> Assistant General</w:t>
+        <w:t>Age of Sigmar Assistant General</w:t>
       </w:r>
     </w:p>
     <w:p>
@@ -92,15 +74,7 @@
     </w:p>
     <w:p>
       <w:r>
-        <w:t xml:space="preserve">The goal of Fate-Weaver is to provide is to assistant Age of </w:t>
-      </w:r>
-      <w:proofErr w:type="spellStart"/>
-      <w:r>
-        <w:t>Sigmar</w:t>
-      </w:r>
-      <w:proofErr w:type="spellEnd"/>
-      <w:r>
-        <w:t xml:space="preserve"> generals decision making in the heat of combat.</w:t>
+        <w:t>The goal of Fate-Weaver is to provide is to assistant Age of Sigmar generals decision making in the heat of combat.</w:t>
       </w:r>
     </w:p>
     <w:p>
@@ -300,19 +274,7 @@
           <w:rPr>
             <w:rStyle w:val="Hyperlink"/>
           </w:rPr>
-          <w:t>https://cloud.sm</w:t>
-        </w:r>
-        <w:r>
-          <w:rPr>
-            <w:rStyle w:val="Hyperlink"/>
-          </w:rPr>
-          <w:t>a</w:t>
-        </w:r>
-        <w:r>
-          <w:rPr>
-            <w:rStyle w:val="Hyperlink"/>
-          </w:rPr>
-          <w:t>rtdraw.com</w:t>
+          <w:t>https://cloud.smartdraw.com</w:t>
         </w:r>
       </w:hyperlink>
       <w:r>
@@ -333,7 +295,7 @@
           <w:szCs w:val="24"/>
           <w:u w:val="single"/>
         </w:rPr>
-        <w:t>2.1-</w:t>
+        <w:t>2.</w:t>
       </w:r>
       <w:r>
         <w:rPr>
@@ -341,7 +303,7 @@
           <w:szCs w:val="24"/>
           <w:u w:val="single"/>
         </w:rPr>
-        <w:t>Loading From Excel</w:t>
+        <w:t>2</w:t>
       </w:r>
       <w:r>
         <w:rPr>
@@ -349,10 +311,105 @@
           <w:szCs w:val="24"/>
           <w:u w:val="single"/>
         </w:rPr>
-        <w:t>:</w:t>
+        <w:t>-Loading From Excel:</w:t>
+      </w:r>
+    </w:p>
+    <w:p>
+      <w:r>
+        <w:t>For this project I need to store lots of static data about unit stats and I believed the best way to do this was in an excel document. This also gave me the opportunity to learn something new – figuring out how to make my code interact with excel.</w:t>
+      </w:r>
+    </w:p>
+    <w:p>
+      <w:r>
+        <w:t xml:space="preserve">After a little bit </w:t>
       </w:r>
     </w:p>
     <w:p/>
+    <w:p>
+      <w:r>
+        <w:rPr>
+          <w:noProof/>
+        </w:rPr>
+        <w:drawing>
+          <wp:inline distT="0" distB="0" distL="0" distR="0" wp14:anchorId="736A0533" wp14:editId="6CBE384A">
+            <wp:extent cx="5731510" cy="4289425"/>
+            <wp:effectExtent l="0" t="0" r="2540" b="0"/>
+            <wp:docPr id="2" name="Picture 2" descr="Text&#10;&#10;Description automatically generated"/>
+            <wp:cNvGraphicFramePr>
+              <a:graphicFrameLocks xmlns:a="http://schemas.openxmlformats.org/drawingml/2006/main" noChangeAspect="1"/>
+            </wp:cNvGraphicFramePr>
+            <a:graphic xmlns:a="http://schemas.openxmlformats.org/drawingml/2006/main">
+              <a:graphicData uri="http://schemas.openxmlformats.org/drawingml/2006/picture">
+                <pic:pic xmlns:pic="http://schemas.openxmlformats.org/drawingml/2006/picture">
+                  <pic:nvPicPr>
+                    <pic:cNvPr id="2" name="Picture 2" descr="Text&#10;&#10;Description automatically generated"/>
+                    <pic:cNvPicPr/>
+                  </pic:nvPicPr>
+                  <pic:blipFill>
+                    <a:blip r:embed="rId7"/>
+                    <a:stretch>
+                      <a:fillRect/>
+                    </a:stretch>
+                  </pic:blipFill>
+                  <pic:spPr>
+                    <a:xfrm>
+                      <a:off x="0" y="0"/>
+                      <a:ext cx="5731510" cy="4289425"/>
+                    </a:xfrm>
+                    <a:prstGeom prst="rect">
+                      <a:avLst/>
+                    </a:prstGeom>
+                  </pic:spPr>
+                </pic:pic>
+              </a:graphicData>
+            </a:graphic>
+          </wp:inline>
+        </w:drawing>
+      </w:r>
+    </w:p>
+    <w:p>
+      <w:r>
+        <w:rPr>
+          <w:noProof/>
+        </w:rPr>
+        <w:lastRenderedPageBreak/>
+        <w:drawing>
+          <wp:inline distT="0" distB="0" distL="0" distR="0" wp14:anchorId="60D30653" wp14:editId="6C36D08D">
+            <wp:extent cx="5731510" cy="4883150"/>
+            <wp:effectExtent l="0" t="0" r="2540" b="0"/>
+            <wp:docPr id="3" name="Picture 3" descr="Text&#10;&#10;Description automatically generated"/>
+            <wp:cNvGraphicFramePr>
+              <a:graphicFrameLocks xmlns:a="http://schemas.openxmlformats.org/drawingml/2006/main" noChangeAspect="1"/>
+            </wp:cNvGraphicFramePr>
+            <a:graphic xmlns:a="http://schemas.openxmlformats.org/drawingml/2006/main">
+              <a:graphicData uri="http://schemas.openxmlformats.org/drawingml/2006/picture">
+                <pic:pic xmlns:pic="http://schemas.openxmlformats.org/drawingml/2006/picture">
+                  <pic:nvPicPr>
+                    <pic:cNvPr id="3" name="Picture 3" descr="Text&#10;&#10;Description automatically generated"/>
+                    <pic:cNvPicPr/>
+                  </pic:nvPicPr>
+                  <pic:blipFill>
+                    <a:blip r:embed="rId8"/>
+                    <a:stretch>
+                      <a:fillRect/>
+                    </a:stretch>
+                  </pic:blipFill>
+                  <pic:spPr>
+                    <a:xfrm>
+                      <a:off x="0" y="0"/>
+                      <a:ext cx="5731510" cy="4883150"/>
+                    </a:xfrm>
+                    <a:prstGeom prst="rect">
+                      <a:avLst/>
+                    </a:prstGeom>
+                  </pic:spPr>
+                </pic:pic>
+              </a:graphicData>
+            </a:graphic>
+          </wp:inline>
+        </w:drawing>
+      </w:r>
+    </w:p>
     <w:sectPr>
       <w:pgSz w:w="11906" w:h="16838"/>
       <w:pgMar w:top="1440" w:right="1440" w:bottom="1440" w:left="1440" w:header="708" w:footer="708" w:gutter="0"/>

</xml_diff>

<commit_message>
added capability to handle reinforced units
</commit_message>
<xml_diff>
--- a/Fate1/Fate-Weaver Lab Book.docx
+++ b/Fate1/Fate-Weaver Lab Book.docx
@@ -211,9 +211,9 @@
           <w:noProof/>
         </w:rPr>
         <w:drawing>
-          <wp:inline distT="0" distB="0" distL="0" distR="0" wp14:anchorId="5837E3D1" wp14:editId="43B804DC">
-            <wp:extent cx="4852762" cy="3215640"/>
-            <wp:effectExtent l="0" t="0" r="5080" b="3810"/>
+          <wp:inline distT="0" distB="0" distL="0" distR="0" wp14:anchorId="5837E3D1" wp14:editId="50D5CFA7">
+            <wp:extent cx="4392785" cy="2910840"/>
+            <wp:effectExtent l="0" t="0" r="8255" b="3810"/>
             <wp:docPr id="1" name="Picture 1" descr="Diagram, table&#10;&#10;Description automatically generated"/>
             <wp:cNvGraphicFramePr>
               <a:graphicFrameLocks xmlns:a="http://schemas.openxmlformats.org/drawingml/2006/main" noChangeAspect="1"/>
@@ -234,7 +234,7 @@
                   <pic:spPr>
                     <a:xfrm>
                       <a:off x="0" y="0"/>
-                      <a:ext cx="4856770" cy="3218296"/>
+                      <a:ext cx="4401219" cy="2916429"/>
                     </a:xfrm>
                     <a:prstGeom prst="rect">
                       <a:avLst/>
@@ -261,12 +261,12 @@
           <w:iCs/>
           <w:color w:val="767171" w:themeColor="background2" w:themeShade="80"/>
         </w:rPr>
+        <w:t>Figure 1 – Army ERD First Draft</w:t>
+      </w:r>
+    </w:p>
+    <w:p>
+      <w:r>
         <w:lastRenderedPageBreak/>
-        <w:t>Figure 1 – Army ERD First Draft</w:t>
-      </w:r>
-    </w:p>
-    <w:p>
-      <w:r>
         <w:t xml:space="preserve">I started by drafting up an Entity Relationship Diagram using </w:t>
       </w:r>
       <w:hyperlink r:id="rId6" w:history="1">
@@ -320,20 +320,89 @@
       </w:r>
     </w:p>
     <w:p>
-      <w:r>
-        <w:t xml:space="preserve">After a little bit </w:t>
-      </w:r>
-    </w:p>
-    <w:p/>
+      <w:pPr>
+        <w:rPr>
+          <w:sz w:val="24"/>
+          <w:szCs w:val="24"/>
+          <w:u w:val="single"/>
+        </w:rPr>
+      </w:pPr>
+      <w:r>
+        <w:t>I looked into available packages for accessing excel with C#, specifically Microsoft Interop and IronXl, and decided to use the later. I made this decision as it had a more intuitive way of adding and reading values from cells and it processes much faster than Interop.</w:t>
+      </w:r>
+      <w:r>
+        <w:br/>
+      </w:r>
+      <w:r>
+        <w:br/>
+      </w:r>
+      <w:r>
+        <w:rPr>
+          <w:sz w:val="24"/>
+          <w:szCs w:val="24"/>
+          <w:u w:val="single"/>
+        </w:rPr>
+        <w:t>2.</w:t>
+      </w:r>
+      <w:r>
+        <w:rPr>
+          <w:sz w:val="24"/>
+          <w:szCs w:val="24"/>
+          <w:u w:val="single"/>
+        </w:rPr>
+        <w:t>3</w:t>
+      </w:r>
+      <w:r>
+        <w:rPr>
+          <w:sz w:val="24"/>
+          <w:szCs w:val="24"/>
+          <w:u w:val="single"/>
+        </w:rPr>
+        <w:t>-</w:t>
+      </w:r>
+      <w:r>
+        <w:rPr>
+          <w:sz w:val="24"/>
+          <w:szCs w:val="24"/>
+          <w:u w:val="single"/>
+        </w:rPr>
+        <w:t>Army Object</w:t>
+      </w:r>
+      <w:r>
+        <w:rPr>
+          <w:sz w:val="24"/>
+          <w:szCs w:val="24"/>
+          <w:u w:val="single"/>
+        </w:rPr>
+        <w:t>:</w:t>
+      </w:r>
+    </w:p>
+    <w:p>
+      <w:r>
+        <w:t xml:space="preserve">The first object I created was Army. The role of this object </w:t>
+      </w:r>
+      <w:r>
+        <w:t>is mainly to store the collection of units that make up an army as well as related variables. To begin with I created a constructor that takes a file path for an army list text file.</w:t>
+      </w:r>
+      <w:r>
+        <w:br/>
+        <w:t>The constructor then reads this text file to find a battletome (file that contains all information for a given army) and a list of units that should be contained with said army.</w:t>
+      </w:r>
+    </w:p>
+    <w:p>
+      <w:r>
+        <w:t>I used a try catch to throw an error message if a unit could not be found within the battletome, indicating something wrong with either the text file or excel spreadsheet when I debug.</w:t>
+      </w:r>
+    </w:p>
     <w:p>
       <w:r>
         <w:rPr>
           <w:noProof/>
         </w:rPr>
         <w:drawing>
-          <wp:inline distT="0" distB="0" distL="0" distR="0" wp14:anchorId="736A0533" wp14:editId="6CBE384A">
-            <wp:extent cx="5731510" cy="4289425"/>
-            <wp:effectExtent l="0" t="0" r="2540" b="0"/>
+          <wp:inline distT="0" distB="0" distL="0" distR="0" wp14:anchorId="736A0533" wp14:editId="10946A25">
+            <wp:extent cx="4648200" cy="3478683"/>
+            <wp:effectExtent l="0" t="0" r="0" b="7620"/>
             <wp:docPr id="2" name="Picture 2" descr="Text&#10;&#10;Description automatically generated"/>
             <wp:cNvGraphicFramePr>
               <a:graphicFrameLocks xmlns:a="http://schemas.openxmlformats.org/drawingml/2006/main" noChangeAspect="1"/>
@@ -354,7 +423,7 @@
                   <pic:spPr>
                     <a:xfrm>
                       <a:off x="0" y="0"/>
-                      <a:ext cx="5731510" cy="4289425"/>
+                      <a:ext cx="4651416" cy="3481090"/>
                     </a:xfrm>
                     <a:prstGeom prst="rect">
                       <a:avLst/>
@@ -368,15 +437,127 @@
       </w:r>
     </w:p>
     <w:p>
+      <w:pPr>
+        <w:rPr>
+          <w:i/>
+          <w:iCs/>
+          <w:color w:val="767171" w:themeColor="background2" w:themeShade="80"/>
+        </w:rPr>
+      </w:pPr>
+      <w:r>
+        <w:rPr>
+          <w:i/>
+          <w:iCs/>
+          <w:color w:val="767171" w:themeColor="background2" w:themeShade="80"/>
+        </w:rPr>
+        <w:t xml:space="preserve">Figure </w:t>
+      </w:r>
+      <w:r>
+        <w:rPr>
+          <w:i/>
+          <w:iCs/>
+          <w:color w:val="767171" w:themeColor="background2" w:themeShade="80"/>
+        </w:rPr>
+        <w:t>2</w:t>
+      </w:r>
+      <w:r>
+        <w:rPr>
+          <w:i/>
+          <w:iCs/>
+          <w:color w:val="767171" w:themeColor="background2" w:themeShade="80"/>
+        </w:rPr>
+        <w:t xml:space="preserve"> – </w:t>
+      </w:r>
+      <w:r>
+        <w:rPr>
+          <w:i/>
+          <w:iCs/>
+          <w:color w:val="767171" w:themeColor="background2" w:themeShade="80"/>
+        </w:rPr>
+        <w:t>The First Bit of Code - Wooo</w:t>
+      </w:r>
+    </w:p>
+    <w:p/>
+    <w:p/>
+    <w:p/>
+    <w:p>
+      <w:pPr>
+        <w:rPr>
+          <w:sz w:val="24"/>
+          <w:szCs w:val="24"/>
+          <w:u w:val="single"/>
+        </w:rPr>
+      </w:pPr>
+      <w:r>
+        <w:rPr>
+          <w:sz w:val="24"/>
+          <w:szCs w:val="24"/>
+          <w:u w:val="single"/>
+        </w:rPr>
+        <w:lastRenderedPageBreak/>
+        <w:t>2.</w:t>
+      </w:r>
+      <w:r>
+        <w:rPr>
+          <w:sz w:val="24"/>
+          <w:szCs w:val="24"/>
+          <w:u w:val="single"/>
+        </w:rPr>
+        <w:t>4</w:t>
+      </w:r>
+      <w:r>
+        <w:rPr>
+          <w:sz w:val="24"/>
+          <w:szCs w:val="24"/>
+          <w:u w:val="single"/>
+        </w:rPr>
+        <w:t>-</w:t>
+      </w:r>
+      <w:r>
+        <w:rPr>
+          <w:sz w:val="24"/>
+          <w:szCs w:val="24"/>
+          <w:u w:val="single"/>
+        </w:rPr>
+        <w:t>Unit</w:t>
+      </w:r>
+      <w:r>
+        <w:rPr>
+          <w:sz w:val="24"/>
+          <w:szCs w:val="24"/>
+          <w:u w:val="single"/>
+        </w:rPr>
+        <w:t xml:space="preserve"> Object:</w:t>
+      </w:r>
+    </w:p>
+    <w:p>
+      <w:r>
+        <w:t>Next I created the Unit object.</w:t>
+      </w:r>
+      <w:r>
+        <w:t xml:space="preserve"> This object is responsible for holding all key information about a unit within the game that will be needed for calculations later down the line. The constructor takes a battletome WorkSheet and a string for the units name. It then searches the battletome for a unit with this name and saves the row number as unitlocation to use later.</w:t>
+      </w:r>
+    </w:p>
+    <w:p>
+      <w:r>
+        <w:t xml:space="preserve">I ran into my first error here. The console was receiving the error message </w:t>
+      </w:r>
+      <w:r>
+        <w:t>that it could not find units I had added to my army list. I found this was due to the capitalisation not being an exact copy between the two files. I thought that if this was an error I made after just creating data for those files, then it would be a common error for users. So, to combat this, I used the simple String.ToLower() function to normalise capitalisation such that any variation could be translated between the two files.</w:t>
+      </w:r>
+      <w:r>
+        <w:br/>
+      </w:r>
+    </w:p>
+    <w:p>
       <w:r>
         <w:rPr>
           <w:noProof/>
         </w:rPr>
-        <w:lastRenderedPageBreak/>
         <w:drawing>
-          <wp:inline distT="0" distB="0" distL="0" distR="0" wp14:anchorId="60D30653" wp14:editId="6C36D08D">
-            <wp:extent cx="5731510" cy="4883150"/>
-            <wp:effectExtent l="0" t="0" r="2540" b="0"/>
+          <wp:inline distT="0" distB="0" distL="0" distR="0" wp14:anchorId="081C4A9F" wp14:editId="7815DA3B">
+            <wp:extent cx="4884420" cy="4161444"/>
+            <wp:effectExtent l="0" t="0" r="0" b="0"/>
             <wp:docPr id="3" name="Picture 3" descr="Text&#10;&#10;Description automatically generated"/>
             <wp:cNvGraphicFramePr>
               <a:graphicFrameLocks xmlns:a="http://schemas.openxmlformats.org/drawingml/2006/main" noChangeAspect="1"/>
@@ -397,7 +578,7 @@
                   <pic:spPr>
                     <a:xfrm>
                       <a:off x="0" y="0"/>
-                      <a:ext cx="5731510" cy="4883150"/>
+                      <a:ext cx="4889377" cy="4165667"/>
                     </a:xfrm>
                     <a:prstGeom prst="rect">
                       <a:avLst/>
@@ -410,6 +591,346 @@
         </w:drawing>
       </w:r>
     </w:p>
+    <w:p>
+      <w:pPr>
+        <w:rPr>
+          <w:i/>
+          <w:iCs/>
+          <w:color w:val="767171" w:themeColor="background2" w:themeShade="80"/>
+        </w:rPr>
+      </w:pPr>
+      <w:r>
+        <w:rPr>
+          <w:i/>
+          <w:iCs/>
+          <w:color w:val="767171" w:themeColor="background2" w:themeShade="80"/>
+        </w:rPr>
+        <w:t xml:space="preserve">Figure </w:t>
+      </w:r>
+      <w:r>
+        <w:rPr>
+          <w:i/>
+          <w:iCs/>
+          <w:color w:val="767171" w:themeColor="background2" w:themeShade="80"/>
+        </w:rPr>
+        <w:t>3</w:t>
+      </w:r>
+      <w:r>
+        <w:rPr>
+          <w:i/>
+          <w:iCs/>
+          <w:color w:val="767171" w:themeColor="background2" w:themeShade="80"/>
+        </w:rPr>
+        <w:t xml:space="preserve"> – </w:t>
+      </w:r>
+      <w:r>
+        <w:rPr>
+          <w:i/>
+          <w:iCs/>
+          <w:color w:val="767171" w:themeColor="background2" w:themeShade="80"/>
+        </w:rPr>
+        <w:t>Pesky Capitals</w:t>
+      </w:r>
+    </w:p>
+    <w:p>
+      <w:pPr>
+        <w:rPr>
+          <w:sz w:val="24"/>
+          <w:szCs w:val="24"/>
+          <w:u w:val="single"/>
+        </w:rPr>
+      </w:pPr>
+    </w:p>
+    <w:p>
+      <w:pPr>
+        <w:rPr>
+          <w:sz w:val="24"/>
+          <w:szCs w:val="24"/>
+          <w:u w:val="single"/>
+        </w:rPr>
+      </w:pPr>
+      <w:r>
+        <w:rPr>
+          <w:sz w:val="24"/>
+          <w:szCs w:val="24"/>
+          <w:u w:val="single"/>
+        </w:rPr>
+        <w:lastRenderedPageBreak/>
+        <w:t>2.</w:t>
+      </w:r>
+      <w:r>
+        <w:rPr>
+          <w:sz w:val="24"/>
+          <w:szCs w:val="24"/>
+          <w:u w:val="single"/>
+        </w:rPr>
+        <w:t>5</w:t>
+      </w:r>
+      <w:r>
+        <w:rPr>
+          <w:sz w:val="24"/>
+          <w:szCs w:val="24"/>
+          <w:u w:val="single"/>
+        </w:rPr>
+        <w:t>-</w:t>
+      </w:r>
+      <w:r>
+        <w:rPr>
+          <w:sz w:val="24"/>
+          <w:szCs w:val="24"/>
+          <w:u w:val="single"/>
+        </w:rPr>
+        <w:t>Weapon</w:t>
+      </w:r>
+      <w:r>
+        <w:rPr>
+          <w:sz w:val="24"/>
+          <w:szCs w:val="24"/>
+          <w:u w:val="single"/>
+        </w:rPr>
+        <w:t xml:space="preserve"> Object:</w:t>
+      </w:r>
+      <w:r>
+        <w:rPr>
+          <w:sz w:val="24"/>
+          <w:szCs w:val="24"/>
+          <w:u w:val="single"/>
+        </w:rPr>
+        <w:br/>
+      </w:r>
+      <w:r>
+        <w:rPr>
+          <w:noProof/>
+        </w:rPr>
+        <w:drawing>
+          <wp:inline distT="0" distB="0" distL="0" distR="0" wp14:anchorId="3E6A3685" wp14:editId="254970A7">
+            <wp:extent cx="5731510" cy="1486535"/>
+            <wp:effectExtent l="0" t="0" r="2540" b="0"/>
+            <wp:docPr id="4" name="Picture 4" descr="A screenshot of a computer&#10;&#10;Description automatically generated with medium confidence"/>
+            <wp:cNvGraphicFramePr>
+              <a:graphicFrameLocks xmlns:a="http://schemas.openxmlformats.org/drawingml/2006/main" noChangeAspect="1"/>
+            </wp:cNvGraphicFramePr>
+            <a:graphic xmlns:a="http://schemas.openxmlformats.org/drawingml/2006/main">
+              <a:graphicData uri="http://schemas.openxmlformats.org/drawingml/2006/picture">
+                <pic:pic xmlns:pic="http://schemas.openxmlformats.org/drawingml/2006/picture">
+                  <pic:nvPicPr>
+                    <pic:cNvPr id="4" name="Picture 4" descr="A screenshot of a computer&#10;&#10;Description automatically generated with medium confidence"/>
+                    <pic:cNvPicPr/>
+                  </pic:nvPicPr>
+                  <pic:blipFill>
+                    <a:blip r:embed="rId9"/>
+                    <a:stretch>
+                      <a:fillRect/>
+                    </a:stretch>
+                  </pic:blipFill>
+                  <pic:spPr>
+                    <a:xfrm>
+                      <a:off x="0" y="0"/>
+                      <a:ext cx="5731510" cy="1486535"/>
+                    </a:xfrm>
+                    <a:prstGeom prst="rect">
+                      <a:avLst/>
+                    </a:prstGeom>
+                  </pic:spPr>
+                </pic:pic>
+              </a:graphicData>
+            </a:graphic>
+          </wp:inline>
+        </w:drawing>
+      </w:r>
+    </w:p>
+    <w:p>
+      <w:pPr>
+        <w:rPr>
+          <w:i/>
+          <w:iCs/>
+          <w:color w:val="767171" w:themeColor="background2" w:themeShade="80"/>
+        </w:rPr>
+      </w:pPr>
+      <w:r>
+        <w:rPr>
+          <w:i/>
+          <w:iCs/>
+          <w:color w:val="767171" w:themeColor="background2" w:themeShade="80"/>
+        </w:rPr>
+        <w:t xml:space="preserve">Figure </w:t>
+      </w:r>
+      <w:r>
+        <w:rPr>
+          <w:i/>
+          <w:iCs/>
+          <w:color w:val="767171" w:themeColor="background2" w:themeShade="80"/>
+        </w:rPr>
+        <w:t>4</w:t>
+      </w:r>
+      <w:r>
+        <w:rPr>
+          <w:i/>
+          <w:iCs/>
+          <w:color w:val="767171" w:themeColor="background2" w:themeShade="80"/>
+        </w:rPr>
+        <w:t xml:space="preserve"> – </w:t>
+      </w:r>
+      <w:r>
+        <w:rPr>
+          <w:i/>
+          <w:iCs/>
+          <w:color w:val="767171" w:themeColor="background2" w:themeShade="80"/>
+        </w:rPr>
+        <w:t>Weapon Object</w:t>
+      </w:r>
+    </w:p>
+    <w:p>
+      <w:r>
+        <w:t>The weapon object stores the statistics of a weapon carried by a unit. Populating the weapons proved to be my first big challenge. In the excel document, column J denotes how many weapons a unit carries.</w:t>
+      </w:r>
+      <w:r>
+        <w:t xml:space="preserve"> </w:t>
+      </w:r>
+    </w:p>
+    <w:p>
+      <w:r>
+        <w:t>To contain where I needed to use the IronXL package, I decided I would pass an array to the Weapon constructor generated when I open an excel document in the unit object. I know a weapon has 8 key statistics so I used to for loop to progress through each cell and every 8</w:t>
+      </w:r>
+      <w:r>
+        <w:rPr>
+          <w:vertAlign w:val="superscript"/>
+        </w:rPr>
+        <w:t>th</w:t>
+      </w:r>
+      <w:r>
+        <w:t xml:space="preserve"> cell it would create a new weapon. The challenge came from how I would move through cells and IronXL contains no in built function for finding the next cell in a row. To solve this, I created the flow chart shown in figure 5 to break down the problem</w:t>
+      </w:r>
+      <w:r>
+        <w:t>. This allowed to find the next letter in the alphabet and, once Z is reached, add an additional letter e.g AZ which allows me to navigate across the spreadsheet. I was honestly surprised this isn’t a core functionality for IronXL.</w:t>
+      </w:r>
+    </w:p>
+    <w:p>
+      <w:r>
+        <w:t>----flow chart</w:t>
+      </w:r>
+    </w:p>
+    <w:p>
+      <w:pPr>
+        <w:rPr>
+          <w:color w:val="767171" w:themeColor="background2" w:themeShade="80"/>
+        </w:rPr>
+      </w:pPr>
+    </w:p>
+    <w:p>
+      <w:pPr>
+        <w:rPr>
+          <w:i/>
+          <w:iCs/>
+          <w:color w:val="767171" w:themeColor="background2" w:themeShade="80"/>
+        </w:rPr>
+      </w:pPr>
+    </w:p>
+    <w:p>
+      <w:pPr>
+        <w:rPr>
+          <w:i/>
+          <w:iCs/>
+          <w:color w:val="767171" w:themeColor="background2" w:themeShade="80"/>
+        </w:rPr>
+      </w:pPr>
+    </w:p>
+    <w:p>
+      <w:pPr>
+        <w:rPr>
+          <w:i/>
+          <w:iCs/>
+          <w:color w:val="767171" w:themeColor="background2" w:themeShade="80"/>
+        </w:rPr>
+      </w:pPr>
+    </w:p>
+    <w:p>
+      <w:pPr>
+        <w:rPr>
+          <w:i/>
+          <w:iCs/>
+          <w:color w:val="767171" w:themeColor="background2" w:themeShade="80"/>
+        </w:rPr>
+      </w:pPr>
+    </w:p>
+    <w:p>
+      <w:pPr>
+        <w:rPr>
+          <w:i/>
+          <w:iCs/>
+          <w:color w:val="767171" w:themeColor="background2" w:themeShade="80"/>
+        </w:rPr>
+      </w:pPr>
+    </w:p>
+    <w:p>
+      <w:pPr>
+        <w:rPr>
+          <w:i/>
+          <w:iCs/>
+          <w:color w:val="767171" w:themeColor="background2" w:themeShade="80"/>
+        </w:rPr>
+      </w:pPr>
+      <w:r>
+        <w:rPr>
+          <w:i/>
+          <w:iCs/>
+          <w:color w:val="767171" w:themeColor="background2" w:themeShade="80"/>
+        </w:rPr>
+        <w:t>Damage calc</w:t>
+      </w:r>
+    </w:p>
+    <w:p>
+      <w:pPr>
+        <w:rPr>
+          <w:i/>
+          <w:iCs/>
+          <w:color w:val="767171" w:themeColor="background2" w:themeShade="80"/>
+        </w:rPr>
+      </w:pPr>
+      <w:r>
+        <w:rPr>
+          <w:i/>
+          <w:iCs/>
+          <w:color w:val="767171" w:themeColor="background2" w:themeShade="80"/>
+        </w:rPr>
+        <w:t>Percentage kill</w:t>
+      </w:r>
+    </w:p>
+    <w:p>
+      <w:pPr>
+        <w:rPr>
+          <w:i/>
+          <w:iCs/>
+          <w:color w:val="767171" w:themeColor="background2" w:themeShade="80"/>
+        </w:rPr>
+      </w:pPr>
+      <w:r>
+        <w:rPr>
+          <w:i/>
+          <w:iCs/>
+          <w:color w:val="767171" w:themeColor="background2" w:themeShade="80"/>
+        </w:rPr>
+        <w:t>Unit value – aggressive and deffensve index</w:t>
+      </w:r>
+    </w:p>
+    <w:p>
+      <w:pPr>
+        <w:rPr>
+          <w:i/>
+          <w:iCs/>
+          <w:color w:val="767171" w:themeColor="background2" w:themeShade="80"/>
+        </w:rPr>
+      </w:pPr>
+      <w:r>
+        <w:rPr>
+          <w:i/>
+          <w:iCs/>
+          <w:color w:val="767171" w:themeColor="background2" w:themeShade="80"/>
+        </w:rPr>
+        <w:t>Best combat trades * how likely these trades are to be pulled off</w:t>
+      </w:r>
+    </w:p>
+    <w:p/>
     <w:sectPr>
       <w:pgSz w:w="11906" w:h="16838"/>
       <w:pgMar w:top="1440" w:right="1440" w:bottom="1440" w:left="1440" w:header="708" w:footer="708" w:gutter="0"/>

</xml_diff>

<commit_message>
Added calculations for percentage kill
</commit_message>
<xml_diff>
--- a/Fate1/Fate-Weaver Lab Book.docx
+++ b/Fate1/Fate-Weaver Lab Book.docx
@@ -840,17 +840,202 @@
         </w:rPr>
       </w:pPr>
       <w:r>
+        <w:t>Reworked extension method to instead use a string builder as it is more memory efficient as only works on one instance of a string rather than creating multiple instances for substrings.</w:t>
+      </w:r>
+    </w:p>
+    <w:p>
+      <w:pPr>
+        <w:pStyle w:val="ListParagraph"/>
+        <w:numPr>
+          <w:ilvl w:val="0"/>
+          <w:numId w:val="1"/>
+        </w:numPr>
+        <w:rPr>
+          <w:i/>
+          <w:iCs/>
+          <w:color w:val="767171" w:themeColor="background2" w:themeShade="80"/>
+        </w:rPr>
+      </w:pPr>
+      <w:r>
         <w:t>Moved reinforcement code to within the unit class code as I felt it belonged there more than within the army class</w:t>
       </w:r>
     </w:p>
     <w:p>
       <w:pPr>
-        <w:rPr>
-          <w:i/>
-          <w:iCs/>
-          <w:color w:val="767171" w:themeColor="background2" w:themeShade="80"/>
-        </w:rPr>
-      </w:pPr>
+        <w:pStyle w:val="ListParagraph"/>
+        <w:numPr>
+          <w:ilvl w:val="0"/>
+          <w:numId w:val="1"/>
+        </w:numPr>
+        <w:rPr>
+          <w:i/>
+          <w:iCs/>
+          <w:color w:val="767171" w:themeColor="background2" w:themeShade="80"/>
+        </w:rPr>
+      </w:pPr>
+    </w:p>
+    <w:p>
+      <w:pPr>
+        <w:ind w:left="360"/>
+      </w:pPr>
+      <w:r>
+        <w:rPr>
+          <w:sz w:val="24"/>
+          <w:szCs w:val="24"/>
+          <w:u w:val="single"/>
+        </w:rPr>
+        <w:t>3.2</w:t>
+      </w:r>
+      <w:r>
+        <w:rPr>
+          <w:sz w:val="24"/>
+          <w:szCs w:val="24"/>
+          <w:u w:val="single"/>
+        </w:rPr>
+        <w:t>-</w:t>
+      </w:r>
+      <w:r>
+        <w:rPr>
+          <w:sz w:val="24"/>
+          <w:szCs w:val="24"/>
+          <w:u w:val="single"/>
+        </w:rPr>
+        <w:t>Percentage Kill Chance</w:t>
+      </w:r>
+      <w:r>
+        <w:rPr>
+          <w:sz w:val="24"/>
+          <w:szCs w:val="24"/>
+          <w:u w:val="single"/>
+        </w:rPr>
+        <w:t>:</w:t>
+      </w:r>
+      <w:r>
+        <w:rPr>
+          <w:sz w:val="24"/>
+          <w:szCs w:val="24"/>
+          <w:u w:val="single"/>
+        </w:rPr>
+        <w:br/>
+      </w:r>
+      <w:r>
+        <w:t>Next I wanted a value to calculate how likely it is that a unit could be killed by another in one round of combat. This will be useful later for helping decide if it is worth engaging the enemy.</w:t>
+      </w:r>
+    </w:p>
+    <w:p>
+      <w:pPr>
+        <w:ind w:left="360"/>
+      </w:pPr>
+      <w:r>
+        <w:t xml:space="preserve">I started by creating a check to see if it it’s actually possible for the enemy to be slain in one round of combat as if not, there is no </w:t>
+      </w:r>
+      <w:r>
+        <w:t>going any further which saves a lot of time. This can be seen below.</w:t>
+      </w:r>
+      <w:r>
+        <w:br/>
+      </w:r>
+      <w:r>
+        <w:rPr>
+          <w:noProof/>
+        </w:rPr>
+        <w:drawing>
+          <wp:inline distT="0" distB="0" distL="0" distR="0" wp14:anchorId="1E02D0DE" wp14:editId="2D86A2F0">
+            <wp:extent cx="5731510" cy="1475105"/>
+            <wp:effectExtent l="0" t="0" r="2540" b="0"/>
+            <wp:docPr id="6" name="Picture 6" descr="Text&#10;&#10;Description automatically generated"/>
+            <wp:cNvGraphicFramePr>
+              <a:graphicFrameLocks xmlns:a="http://schemas.openxmlformats.org/drawingml/2006/main" noChangeAspect="1"/>
+            </wp:cNvGraphicFramePr>
+            <a:graphic xmlns:a="http://schemas.openxmlformats.org/drawingml/2006/main">
+              <a:graphicData uri="http://schemas.openxmlformats.org/drawingml/2006/picture">
+                <pic:pic xmlns:pic="http://schemas.openxmlformats.org/drawingml/2006/picture">
+                  <pic:nvPicPr>
+                    <pic:cNvPr id="6" name="Picture 6" descr="Text&#10;&#10;Description automatically generated"/>
+                    <pic:cNvPicPr/>
+                  </pic:nvPicPr>
+                  <pic:blipFill>
+                    <a:blip r:embed="rId11"/>
+                    <a:stretch>
+                      <a:fillRect/>
+                    </a:stretch>
+                  </pic:blipFill>
+                  <pic:spPr>
+                    <a:xfrm>
+                      <a:off x="0" y="0"/>
+                      <a:ext cx="5731510" cy="1475105"/>
+                    </a:xfrm>
+                    <a:prstGeom prst="rect">
+                      <a:avLst/>
+                    </a:prstGeom>
+                  </pic:spPr>
+                </pic:pic>
+              </a:graphicData>
+            </a:graphic>
+          </wp:inline>
+        </w:drawing>
+      </w:r>
+    </w:p>
+    <w:p>
+      <w:pPr>
+        <w:rPr>
+          <w:i/>
+          <w:iCs/>
+          <w:color w:val="767171" w:themeColor="background2" w:themeShade="80"/>
+        </w:rPr>
+      </w:pPr>
+      <w:r>
+        <w:rPr>
+          <w:i/>
+          <w:iCs/>
+          <w:color w:val="767171" w:themeColor="background2" w:themeShade="80"/>
+        </w:rPr>
+        <w:t xml:space="preserve">Figure </w:t>
+      </w:r>
+      <w:r>
+        <w:rPr>
+          <w:i/>
+          <w:iCs/>
+          <w:color w:val="767171" w:themeColor="background2" w:themeShade="80"/>
+        </w:rPr>
+        <w:t>x</w:t>
+      </w:r>
+      <w:r>
+        <w:rPr>
+          <w:i/>
+          <w:iCs/>
+          <w:color w:val="767171" w:themeColor="background2" w:themeShade="80"/>
+        </w:rPr>
+        <w:t xml:space="preserve"> – </w:t>
+      </w:r>
+      <w:r>
+        <w:rPr>
+          <w:i/>
+          <w:iCs/>
+          <w:color w:val="767171" w:themeColor="background2" w:themeShade="80"/>
+        </w:rPr>
+        <w:t>Looks like you suck</w:t>
+      </w:r>
+    </w:p>
+    <w:p>
+      <w:r>
+        <w:t xml:space="preserve">I wanted to start of simple with figuring out this formula. I decided, to begin with, I would create a formula that just calculates the kills chance with a single weapon. This would be helpful in future </w:t>
+      </w:r>
+      <w:r>
+        <w:t>as I could allow users to check what would happen if they chose to split their attacks. I decided to implement to this as and overload function for KillChance() that takes in a selected Weapon as a parameter.</w:t>
+      </w:r>
+    </w:p>
+    <w:p>
+      <w:pPr>
+        <w:rPr>
+          <w:i/>
+          <w:iCs/>
+          <w:color w:val="767171" w:themeColor="background2" w:themeShade="80"/>
+        </w:rPr>
+      </w:pPr>
+      <w:r>
+        <w:t>1 – probability of min dmg</w:t>
+      </w:r>
     </w:p>
     <w:p>
       <w:pPr>
@@ -926,6 +1111,7 @@
           <w:iCs/>
           <w:color w:val="767171" w:themeColor="background2" w:themeShade="80"/>
         </w:rPr>
+        <w:lastRenderedPageBreak/>
         <w:t>Best combat trades * how likely these trades are to be pulled off</w:t>
       </w:r>
     </w:p>

</xml_diff>

<commit_message>
wait does it work??
</commit_message>
<xml_diff>
--- a/Fate1/Fate-Weaver Lab Book.docx
+++ b/Fate1/Fate-Weaver Lab Book.docx
@@ -35,7 +35,25 @@
           <w:szCs w:val="36"/>
           <w:u w:val="single"/>
         </w:rPr>
-        <w:t>Age of Sigmar Assistant General</w:t>
+        <w:t xml:space="preserve">Age of </w:t>
+      </w:r>
+      <w:proofErr w:type="spellStart"/>
+      <w:r>
+        <w:rPr>
+          <w:sz w:val="36"/>
+          <w:szCs w:val="36"/>
+          <w:u w:val="single"/>
+        </w:rPr>
+        <w:t>Sigmar</w:t>
+      </w:r>
+      <w:proofErr w:type="spellEnd"/>
+      <w:r>
+        <w:rPr>
+          <w:sz w:val="36"/>
+          <w:szCs w:val="36"/>
+          <w:u w:val="single"/>
+        </w:rPr>
+        <w:t xml:space="preserve"> Assistant General</w:t>
       </w:r>
     </w:p>
     <w:p>
@@ -74,7 +92,15 @@
     </w:p>
     <w:p>
       <w:r>
-        <w:t>The goal of Fate-Weaver is to provide is to assistant Age of Sigmar generals decision making in the heat of combat.</w:t>
+        <w:t xml:space="preserve">The goal of Fate-Weaver is to provide is to assistant Age of </w:t>
+      </w:r>
+      <w:proofErr w:type="spellStart"/>
+      <w:r>
+        <w:t>Sigmar</w:t>
+      </w:r>
+      <w:proofErr w:type="spellEnd"/>
+      <w:r>
+        <w:t xml:space="preserve"> generals decision making in the heat of combat.</w:t>
       </w:r>
     </w:p>
     <w:p>
@@ -328,7 +354,15 @@
         </w:rPr>
       </w:pPr>
       <w:r>
-        <w:t>I looked into available packages for accessing excel with C#, specifically Microsoft Interop and IronXl, and decided to use the later. I made this decision as it had a more intuitive way of adding and reading values from cells and it processes much faster than Interop.</w:t>
+        <w:t xml:space="preserve">I looked into available packages for accessing excel with C#, specifically Microsoft Interop and </w:t>
+      </w:r>
+      <w:proofErr w:type="spellStart"/>
+      <w:r>
+        <w:t>IronXl</w:t>
+      </w:r>
+      <w:proofErr w:type="spellEnd"/>
+      <w:r>
+        <w:t>, and decided to use the later. I made this decision as it had a more intuitive way of adding and reading values from cells and it processes much faster than Interop.</w:t>
       </w:r>
       <w:r>
         <w:br/>
@@ -354,12 +388,28 @@
       </w:r>
       <w:r>
         <w:br/>
-        <w:t>The constructor then reads this text file to find a battletome (file that contains all information for a given army) and a list of units that should be contained with said army.</w:t>
-      </w:r>
-    </w:p>
-    <w:p>
-      <w:r>
-        <w:t>I used a try catch to throw an error message if a unit could not be found within the battletome, indicating something wrong with either the text file or excel spreadsheet when I debug.</w:t>
+        <w:t xml:space="preserve">The constructor then reads this text file to find a </w:t>
+      </w:r>
+      <w:proofErr w:type="spellStart"/>
+      <w:r>
+        <w:t>battletome</w:t>
+      </w:r>
+      <w:proofErr w:type="spellEnd"/>
+      <w:r>
+        <w:t xml:space="preserve"> (file that contains all information for a given army) and a list of units that should be contained with said army.</w:t>
+      </w:r>
+    </w:p>
+    <w:p>
+      <w:r>
+        <w:t xml:space="preserve">I used a try catch to throw an error message if a unit could not be found within the </w:t>
+      </w:r>
+      <w:proofErr w:type="spellStart"/>
+      <w:r>
+        <w:t>battletome</w:t>
+      </w:r>
+      <w:proofErr w:type="spellEnd"/>
+      <w:r>
+        <w:t>, indicating something wrong with either the text file or excel spreadsheet when I debug.</w:t>
       </w:r>
     </w:p>
     <w:p>
@@ -418,8 +468,18 @@
           <w:iCs/>
           <w:color w:val="767171" w:themeColor="background2" w:themeShade="80"/>
         </w:rPr>
-        <w:t>Figure 2 – The First Bit of Code - Wooo</w:t>
-      </w:r>
+        <w:t xml:space="preserve">Figure 2 – The First Bit of Code - </w:t>
+      </w:r>
+      <w:proofErr w:type="spellStart"/>
+      <w:r>
+        <w:rPr>
+          <w:i/>
+          <w:iCs/>
+          <w:color w:val="767171" w:themeColor="background2" w:themeShade="80"/>
+        </w:rPr>
+        <w:t>Wooo</w:t>
+      </w:r>
+      <w:proofErr w:type="spellEnd"/>
     </w:p>
     <w:p/>
     <w:p/>
@@ -447,7 +507,39 @@
         <w:t>Next I created the Unit object.</w:t>
       </w:r>
       <w:r>
-        <w:t xml:space="preserve"> This object is responsible for holding all key information about a unit within the game that will be needed for calculations later down the line. The constructor takes a battletome WorkSheet and a string for the units name. It then searches the battletome for a unit with this name and saves the row number as unitlocation to use later.</w:t>
+        <w:t xml:space="preserve"> This object is responsible for holding all key information about a unit within the game that will be needed for calculations later down the line. The constructor takes a </w:t>
+      </w:r>
+      <w:proofErr w:type="spellStart"/>
+      <w:r>
+        <w:t>battletome</w:t>
+      </w:r>
+      <w:proofErr w:type="spellEnd"/>
+      <w:r>
+        <w:t xml:space="preserve"> </w:t>
+      </w:r>
+      <w:proofErr w:type="spellStart"/>
+      <w:r>
+        <w:t>WorkSheet</w:t>
+      </w:r>
+      <w:proofErr w:type="spellEnd"/>
+      <w:r>
+        <w:t xml:space="preserve"> and a string for the units name. It then searches the </w:t>
+      </w:r>
+      <w:proofErr w:type="spellStart"/>
+      <w:r>
+        <w:t>battletome</w:t>
+      </w:r>
+      <w:proofErr w:type="spellEnd"/>
+      <w:r>
+        <w:t xml:space="preserve"> for a unit with this name and saves the row number as </w:t>
+      </w:r>
+      <w:proofErr w:type="spellStart"/>
+      <w:r>
+        <w:t>unitlocation</w:t>
+      </w:r>
+      <w:proofErr w:type="spellEnd"/>
+      <w:r>
+        <w:t xml:space="preserve"> to use later.</w:t>
       </w:r>
     </w:p>
     <w:p>
@@ -455,7 +547,15 @@
         <w:t xml:space="preserve">I ran into my first error here. The console was receiving the error message </w:t>
       </w:r>
       <w:r>
-        <w:t>that it could not find units I had added to my army list. I found this was due to the capitalisation not being an exact copy between the two files. I thought that if this was an error I made after just creating data for those files, then it would be a common error for users. So, to combat this, I used the simple String.ToLower() function to normalise capitalisation such that any variation could be translated between the two files.</w:t>
+        <w:t xml:space="preserve">that it could not find units I had added to my army list. I found this was due to the capitalisation not being an exact copy between the two files. I thought that if this was an error I made after just creating data for those files, then it would be a common error for users. So, to combat this, I used the simple </w:t>
+      </w:r>
+      <w:proofErr w:type="spellStart"/>
+      <w:r>
+        <w:t>String.ToLower</w:t>
+      </w:r>
+      <w:proofErr w:type="spellEnd"/>
+      <w:r>
+        <w:t>() function to normalise capitalisation such that any variation could be translated between the two files.</w:t>
       </w:r>
       <w:r>
         <w:br/>
@@ -630,7 +730,15 @@
     </w:p>
     <w:p>
       <w:r>
-        <w:t>To contain where I needed to use the IronXL package, I decided I would pass an array to the Weapon constructor generated when I open an excel document in the unit object. I know a weapon has 8 key statistics so I used to for loop to progress through each cell and every 8</w:t>
+        <w:t xml:space="preserve">To contain where I needed to use the </w:t>
+      </w:r>
+      <w:proofErr w:type="spellStart"/>
+      <w:r>
+        <w:t>IronXL</w:t>
+      </w:r>
+      <w:proofErr w:type="spellEnd"/>
+      <w:r>
+        <w:t xml:space="preserve"> package, I decided I would pass an array to the Weapon constructor generated when I open an excel document in the unit object. I know a weapon has 8 key statistics so I used to for loop to progress through each cell and every 8</w:t>
       </w:r>
       <w:r>
         <w:rPr>
@@ -639,10 +747,34 @@
         <w:t>th</w:t>
       </w:r>
       <w:r>
-        <w:t xml:space="preserve"> cell it would create a new weapon. The challenge came from how I would move through cells and IronXL contains no in built function for finding the next cell in a row. To solve this, I created the flow chart shown in figure 5 to break down the problem</w:t>
-      </w:r>
-      <w:r>
-        <w:t>. This allowed to find the next letter in the alphabet and, once Z is reached, add an additional letter e.g AZ which allows me to navigate across the spreadsheet. I was honestly surprised this isn’t a core functionality for IronXL.</w:t>
+        <w:t xml:space="preserve"> cell it would create a new weapon. The challenge came from how I would move through cells and </w:t>
+      </w:r>
+      <w:proofErr w:type="spellStart"/>
+      <w:r>
+        <w:t>IronXL</w:t>
+      </w:r>
+      <w:proofErr w:type="spellEnd"/>
+      <w:r>
+        <w:t xml:space="preserve"> contains no in built function for finding the next cell in a row. To solve this, I created the flow chart shown in figure 5 to break down the problem</w:t>
+      </w:r>
+      <w:r>
+        <w:t xml:space="preserve">. This allowed to find the next letter in the alphabet and, once Z is reached, add an additional letter </w:t>
+      </w:r>
+      <w:proofErr w:type="spellStart"/>
+      <w:r>
+        <w:t>e.g</w:t>
+      </w:r>
+      <w:proofErr w:type="spellEnd"/>
+      <w:r>
+        <w:t xml:space="preserve"> AZ which allows me to navigate across the spreadsheet. I was honestly surprised this isn’t a core functionality for </w:t>
+      </w:r>
+      <w:proofErr w:type="spellStart"/>
+      <w:r>
+        <w:t>IronXL</w:t>
+      </w:r>
+      <w:proofErr w:type="spellEnd"/>
+      <w:r>
+        <w:t>.</w:t>
       </w:r>
     </w:p>
     <w:p>
@@ -682,10 +814,26 @@
         <w:br/>
       </w:r>
       <w:r>
-        <w:t xml:space="preserve">In Age of Sigmar, units can be reinforced which essentially means they can be doubled or tripled in size. The standard way of denoting a this is to add a * or ** on the end to represent a unit being reinforced and double reinforced respectively. </w:t>
-      </w:r>
-      <w:r>
-        <w:t>I simply made use of the String.Contains() function to check for a * and multiplied the new units model count as required.</w:t>
+        <w:t xml:space="preserve">In Age of </w:t>
+      </w:r>
+      <w:proofErr w:type="spellStart"/>
+      <w:r>
+        <w:t>Sigmar</w:t>
+      </w:r>
+      <w:proofErr w:type="spellEnd"/>
+      <w:r>
+        <w:t xml:space="preserve">, units can be reinforced which essentially means they can be doubled or tripled in size. The standard way of denoting a this is to add a * or ** on the end to represent a unit being reinforced and double reinforced respectively. </w:t>
+      </w:r>
+      <w:r>
+        <w:t xml:space="preserve">I simply made use of the </w:t>
+      </w:r>
+      <w:proofErr w:type="spellStart"/>
+      <w:r>
+        <w:t>String.Contains</w:t>
+      </w:r>
+      <w:proofErr w:type="spellEnd"/>
+      <w:r>
+        <w:t>() function to check for a * and multiplied the new units model count as required.</w:t>
       </w:r>
       <w:r>
         <w:rPr>
@@ -806,7 +954,15 @@
         </w:rPr>
       </w:pPr>
       <w:r>
-        <w:t>Changed WeaponType field to an Enum as should only ever hold the value “melee” or “missile”.</w:t>
+        <w:t xml:space="preserve">Changed </w:t>
+      </w:r>
+      <w:proofErr w:type="spellStart"/>
+      <w:r>
+        <w:t>WeaponType</w:t>
+      </w:r>
+      <w:proofErr w:type="spellEnd"/>
+      <w:r>
+        <w:t xml:space="preserve"> field to an Enum as should only ever hold the value “melee” or “missile”.</w:t>
       </w:r>
     </w:p>
     <w:p>
@@ -960,14 +1116,27 @@
       <w:r>
         <w:t xml:space="preserve"> into </w:t>
       </w:r>
-      <w:r>
-        <w:t>FateWeaver, it’s time to start doing something with them.</w:t>
+      <w:proofErr w:type="spellStart"/>
+      <w:r>
+        <w:t>FateWeaver</w:t>
+      </w:r>
+      <w:proofErr w:type="spellEnd"/>
+      <w:r>
+        <w:t>, it’s time to start doing something with them.</w:t>
       </w:r>
       <w:r>
         <w:t xml:space="preserve"> I decided my first step would be to write code to calculate some key</w:t>
       </w:r>
       <w:r>
-        <w:t xml:space="preserve"> values that FateWeaver can use to help make decisions.</w:t>
+        <w:t xml:space="preserve"> values that </w:t>
+      </w:r>
+      <w:proofErr w:type="spellStart"/>
+      <w:r>
+        <w:t>FateWeaver</w:t>
+      </w:r>
+      <w:proofErr w:type="spellEnd"/>
+      <w:r>
+        <w:t xml:space="preserve"> can use to help make decisions.</w:t>
       </w:r>
       <w:r>
         <w:br/>
@@ -1070,10 +1239,26 @@
         <w:t xml:space="preserve"> was the probability of one dice rolling the to hit value, then</w:t>
       </w:r>
       <w:r>
-        <w:t xml:space="preserve"> rolling the to wound value and finally the enemy failing to roll high enough to save and block the incoming damage.</w:t>
-      </w:r>
-      <w:r>
-        <w:t xml:space="preserve"> The calculation for this can be found in the ChanceToDamage() method.</w:t>
+        <w:t xml:space="preserve"> rolling the </w:t>
+      </w:r>
+      <w:proofErr w:type="spellStart"/>
+      <w:r>
+        <w:t>to</w:t>
+      </w:r>
+      <w:proofErr w:type="spellEnd"/>
+      <w:r>
+        <w:t xml:space="preserve"> wound value and finally the enemy failing to roll high enough to save and block the incoming damage.</w:t>
+      </w:r>
+      <w:r>
+        <w:t xml:space="preserve"> The calculation for this can be found in the </w:t>
+      </w:r>
+      <w:proofErr w:type="spellStart"/>
+      <w:r>
+        <w:t>ChanceToDamage</w:t>
+      </w:r>
+      <w:proofErr w:type="spellEnd"/>
+      <w:r>
+        <w:t>() method.</w:t>
       </w:r>
     </w:p>
     <w:p>
@@ -1082,7 +1267,15 @@
         <w:t>I then took this value</w:t>
       </w:r>
       <w:r>
-        <w:t xml:space="preserve"> and multiplied it by the number of dice being rolled (totalAttacks) and the damage each h</w:t>
+        <w:t xml:space="preserve"> and multiplied it by the number of dice being rolled (</w:t>
+      </w:r>
+      <w:proofErr w:type="spellStart"/>
+      <w:r>
+        <w:t>totalAttacks</w:t>
+      </w:r>
+      <w:proofErr w:type="spellEnd"/>
+      <w:r>
+        <w:t>) and the damage each h</w:t>
       </w:r>
       <w:r>
         <w:t xml:space="preserve">it would inflict. </w:t>
@@ -1234,7 +1427,15 @@
         <w:t xml:space="preserve"> simple with figuring out this formula. I decided, to begin with, I would create a formula that just calculates the kills chance with a single weapon. This would be helpful in future </w:t>
       </w:r>
       <w:r>
-        <w:t>as I could allow users to check what would happen if they chose to split their attacks. I decided to implement to this as an overload function for KillChance() that takes in a selected Weapon as a parameter.</w:t>
+        <w:t xml:space="preserve">as I could allow users to check what would happen if they chose to split their attacks. I decided to implement to this as an overload function for </w:t>
+      </w:r>
+      <w:proofErr w:type="spellStart"/>
+      <w:r>
+        <w:t>KillChance</w:t>
+      </w:r>
+      <w:proofErr w:type="spellEnd"/>
+      <w:r>
+        <w:t>() that takes in a selected Weapon as a parameter.</w:t>
       </w:r>
       <w:r>
         <w:br/>
@@ -1319,7 +1520,15 @@
         <w:t xml:space="preserve"> I took to good </w:t>
       </w:r>
       <w:r>
-        <w:t>old youtube to learn about binomial distribution. Once I felt confident</w:t>
+        <w:t xml:space="preserve">old </w:t>
+      </w:r>
+      <w:proofErr w:type="spellStart"/>
+      <w:r>
+        <w:t>youtube</w:t>
+      </w:r>
+      <w:proofErr w:type="spellEnd"/>
+      <w:r>
+        <w:t xml:space="preserve"> to learn about binomial distribution. Once I felt confident</w:t>
       </w:r>
       <w:r>
         <w:t xml:space="preserve">, I had a go at implementing the formula into my code as shown below. </w:t>
@@ -1352,10 +1561,26 @@
         <w:t>which I had already created the formula for</w:t>
       </w:r>
       <w:r>
-        <w:t xml:space="preserve"> with the ChanceToDamage() method.</w:t>
-      </w:r>
-      <w:r>
-        <w:t xml:space="preserve"> Just * 100 and I had myself a kill percentage – wooo!</w:t>
+        <w:t xml:space="preserve"> with the </w:t>
+      </w:r>
+      <w:proofErr w:type="spellStart"/>
+      <w:r>
+        <w:t>ChanceToDamage</w:t>
+      </w:r>
+      <w:proofErr w:type="spellEnd"/>
+      <w:r>
+        <w:t>() method.</w:t>
+      </w:r>
+      <w:r>
+        <w:t xml:space="preserve"> Just * 100 and I had myself a kill percentage – </w:t>
+      </w:r>
+      <w:proofErr w:type="spellStart"/>
+      <w:r>
+        <w:t>wooo</w:t>
+      </w:r>
+      <w:proofErr w:type="spellEnd"/>
+      <w:r>
+        <w:t>!</w:t>
       </w:r>
     </w:p>
     <w:p>
@@ -1431,15 +1656,33 @@
           <w:iCs/>
           <w:color w:val="767171" w:themeColor="background2" w:themeShade="80"/>
         </w:rPr>
-        <w:t xml:space="preserve"> – E</w:t>
-      </w:r>
-      <w:r>
-        <w:rPr>
-          <w:i/>
-          <w:iCs/>
-          <w:color w:val="767171" w:themeColor="background2" w:themeShade="80"/>
-        </w:rPr>
-        <w:t xml:space="preserve">w, </w:t>
+        <w:t xml:space="preserve"> – </w:t>
+      </w:r>
+      <w:proofErr w:type="spellStart"/>
+      <w:r>
+        <w:rPr>
+          <w:i/>
+          <w:iCs/>
+          <w:color w:val="767171" w:themeColor="background2" w:themeShade="80"/>
+        </w:rPr>
+        <w:t>E</w:t>
+      </w:r>
+      <w:r>
+        <w:rPr>
+          <w:i/>
+          <w:iCs/>
+          <w:color w:val="767171" w:themeColor="background2" w:themeShade="80"/>
+        </w:rPr>
+        <w:t>w</w:t>
+      </w:r>
+      <w:proofErr w:type="spellEnd"/>
+      <w:r>
+        <w:rPr>
+          <w:i/>
+          <w:iCs/>
+          <w:color w:val="767171" w:themeColor="background2" w:themeShade="80"/>
+        </w:rPr>
+        <w:t xml:space="preserve">, </w:t>
       </w:r>
       <w:r>
         <w:rPr>
@@ -1503,13 +1746,29 @@
       </w:r>
       <w:r>
         <w:br/>
-        <w:t>P(AorB) =</w:t>
+        <w:t>P(</w:t>
+      </w:r>
+      <w:proofErr w:type="spellStart"/>
+      <w:r>
+        <w:t>AorB</w:t>
+      </w:r>
+      <w:proofErr w:type="spellEnd"/>
+      <w:r>
+        <w:t>) =</w:t>
       </w:r>
       <w:r>
         <w:t xml:space="preserve"> P(A) + P(B)</w:t>
       </w:r>
       <w:r>
-        <w:t xml:space="preserve"> – P(AandB) </w:t>
+        <w:t xml:space="preserve"> – P(</w:t>
+      </w:r>
+      <w:proofErr w:type="spellStart"/>
+      <w:r>
+        <w:t>AandB</w:t>
+      </w:r>
+      <w:proofErr w:type="spellEnd"/>
+      <w:r>
+        <w:t xml:space="preserve">) </w:t>
       </w:r>
     </w:p>
     <w:p>
@@ -1565,8 +1824,13 @@
     </w:p>
     <w:p/>
     <w:p>
-      <w:r>
-        <w:t>Mcaffe – my protection – real time scan</w:t>
+      <w:proofErr w:type="spellStart"/>
+      <w:r>
+        <w:t>Mcaffe</w:t>
+      </w:r>
+      <w:proofErr w:type="spellEnd"/>
+      <w:r>
+        <w:t xml:space="preserve"> – my protection – real time scan</w:t>
       </w:r>
     </w:p>
     <w:p>
@@ -1629,7 +1893,25 @@
           <w:iCs/>
           <w:color w:val="767171" w:themeColor="background2" w:themeShade="80"/>
         </w:rPr>
-        <w:t>Unit value – aggressive and deffensve index</w:t>
+        <w:t xml:space="preserve">Unit value – aggressive and </w:t>
+      </w:r>
+      <w:proofErr w:type="spellStart"/>
+      <w:r>
+        <w:rPr>
+          <w:i/>
+          <w:iCs/>
+          <w:color w:val="767171" w:themeColor="background2" w:themeShade="80"/>
+        </w:rPr>
+        <w:t>deffensve</w:t>
+      </w:r>
+      <w:proofErr w:type="spellEnd"/>
+      <w:r>
+        <w:rPr>
+          <w:i/>
+          <w:iCs/>
+          <w:color w:val="767171" w:themeColor="background2" w:themeShade="80"/>
+        </w:rPr>
+        <w:t xml:space="preserve"> index</w:t>
       </w:r>
     </w:p>
     <w:p>
@@ -1674,11 +1956,1618 @@
           <w:color w:val="808080" w:themeColor="background1" w:themeShade="80"/>
         </w:rPr>
       </w:pPr>
+    </w:p>
+    <w:p>
+      <w:pPr>
+        <w:autoSpaceDE w:val="0"/>
+        <w:autoSpaceDN w:val="0"/>
+        <w:adjustRightInd w:val="0"/>
+        <w:spacing w:after="0" w:line="240" w:lineRule="auto"/>
+        <w:rPr>
+          <w:rFonts w:ascii="Courier New" w:hAnsi="Courier New" w:cs="Courier New"/>
+          <w:color w:val="000000"/>
+          <w:sz w:val="19"/>
+          <w:szCs w:val="19"/>
+        </w:rPr>
+      </w:pPr>
+      <w:r>
+        <w:rPr>
+          <w:rFonts w:ascii="Courier New" w:hAnsi="Courier New" w:cs="Courier New"/>
+          <w:color w:val="0000FF"/>
+          <w:sz w:val="19"/>
+          <w:szCs w:val="19"/>
+        </w:rPr>
+        <w:t>public</w:t>
+      </w:r>
+      <w:r>
+        <w:rPr>
+          <w:rFonts w:ascii="Courier New" w:hAnsi="Courier New" w:cs="Courier New"/>
+          <w:color w:val="000000"/>
+          <w:sz w:val="19"/>
+          <w:szCs w:val="19"/>
+        </w:rPr>
+        <w:t xml:space="preserve"> </w:t>
+      </w:r>
+      <w:r>
+        <w:rPr>
+          <w:rFonts w:ascii="Courier New" w:hAnsi="Courier New" w:cs="Courier New"/>
+          <w:color w:val="0000FF"/>
+          <w:sz w:val="19"/>
+          <w:szCs w:val="19"/>
+        </w:rPr>
+        <w:t>double</w:t>
+      </w:r>
+      <w:r>
+        <w:rPr>
+          <w:rFonts w:ascii="Courier New" w:hAnsi="Courier New" w:cs="Courier New"/>
+          <w:color w:val="000000"/>
+          <w:sz w:val="19"/>
+          <w:szCs w:val="19"/>
+        </w:rPr>
+        <w:t xml:space="preserve"> </w:t>
+      </w:r>
+      <w:proofErr w:type="spellStart"/>
+      <w:r>
+        <w:rPr>
+          <w:rFonts w:ascii="Courier New" w:hAnsi="Courier New" w:cs="Courier New"/>
+          <w:color w:val="000000"/>
+          <w:sz w:val="19"/>
+          <w:szCs w:val="19"/>
+        </w:rPr>
+        <w:t>KillChance</w:t>
+      </w:r>
+      <w:proofErr w:type="spellEnd"/>
+      <w:r>
+        <w:rPr>
+          <w:rFonts w:ascii="Courier New" w:hAnsi="Courier New" w:cs="Courier New"/>
+          <w:color w:val="000000"/>
+          <w:sz w:val="19"/>
+          <w:szCs w:val="19"/>
+        </w:rPr>
+        <w:t xml:space="preserve">(List&lt;Weapon&gt; </w:t>
+      </w:r>
+      <w:proofErr w:type="spellStart"/>
+      <w:r>
+        <w:rPr>
+          <w:rFonts w:ascii="Courier New" w:hAnsi="Courier New" w:cs="Courier New"/>
+          <w:color w:val="000000"/>
+          <w:sz w:val="19"/>
+          <w:szCs w:val="19"/>
+        </w:rPr>
+        <w:t>pWeapons</w:t>
+      </w:r>
+      <w:proofErr w:type="spellEnd"/>
+      <w:r>
+        <w:rPr>
+          <w:rFonts w:ascii="Courier New" w:hAnsi="Courier New" w:cs="Courier New"/>
+          <w:color w:val="000000"/>
+          <w:sz w:val="19"/>
+          <w:szCs w:val="19"/>
+        </w:rPr>
+        <w:t>, List&lt;</w:t>
+      </w:r>
+      <w:r>
+        <w:rPr>
+          <w:rFonts w:ascii="Courier New" w:hAnsi="Courier New" w:cs="Courier New"/>
+          <w:color w:val="0000FF"/>
+          <w:sz w:val="19"/>
+          <w:szCs w:val="19"/>
+        </w:rPr>
+        <w:t>int</w:t>
+      </w:r>
+      <w:r>
+        <w:rPr>
+          <w:rFonts w:ascii="Courier New" w:hAnsi="Courier New" w:cs="Courier New"/>
+          <w:color w:val="000000"/>
+          <w:sz w:val="19"/>
+          <w:szCs w:val="19"/>
+        </w:rPr>
+        <w:t xml:space="preserve">&gt; </w:t>
+      </w:r>
+      <w:proofErr w:type="spellStart"/>
+      <w:r>
+        <w:rPr>
+          <w:rFonts w:ascii="Courier New" w:hAnsi="Courier New" w:cs="Courier New"/>
+          <w:color w:val="000000"/>
+          <w:sz w:val="19"/>
+          <w:szCs w:val="19"/>
+        </w:rPr>
+        <w:t>pCurrentIterrations</w:t>
+      </w:r>
+      <w:proofErr w:type="spellEnd"/>
+      <w:r>
+        <w:rPr>
+          <w:rFonts w:ascii="Courier New" w:hAnsi="Courier New" w:cs="Courier New"/>
+          <w:color w:val="000000"/>
+          <w:sz w:val="19"/>
+          <w:szCs w:val="19"/>
+        </w:rPr>
+        <w:t xml:space="preserve">, </w:t>
+      </w:r>
+      <w:r>
+        <w:rPr>
+          <w:rFonts w:ascii="Courier New" w:hAnsi="Courier New" w:cs="Courier New"/>
+          <w:color w:val="0000FF"/>
+          <w:sz w:val="19"/>
+          <w:szCs w:val="19"/>
+        </w:rPr>
+        <w:t>int</w:t>
+      </w:r>
+      <w:r>
+        <w:rPr>
+          <w:rFonts w:ascii="Courier New" w:hAnsi="Courier New" w:cs="Courier New"/>
+          <w:color w:val="000000"/>
+          <w:sz w:val="19"/>
+          <w:szCs w:val="19"/>
+        </w:rPr>
+        <w:t xml:space="preserve"> </w:t>
+      </w:r>
+      <w:proofErr w:type="spellStart"/>
+      <w:r>
+        <w:rPr>
+          <w:rFonts w:ascii="Courier New" w:hAnsi="Courier New" w:cs="Courier New"/>
+          <w:color w:val="000000"/>
+          <w:sz w:val="19"/>
+          <w:szCs w:val="19"/>
+        </w:rPr>
+        <w:t>pWeaponPtr</w:t>
+      </w:r>
+      <w:proofErr w:type="spellEnd"/>
+      <w:r>
+        <w:rPr>
+          <w:rFonts w:ascii="Courier New" w:hAnsi="Courier New" w:cs="Courier New"/>
+          <w:color w:val="000000"/>
+          <w:sz w:val="19"/>
+          <w:szCs w:val="19"/>
+        </w:rPr>
+        <w:t>)</w:t>
+      </w:r>
+    </w:p>
+    <w:p>
+      <w:pPr>
+        <w:autoSpaceDE w:val="0"/>
+        <w:autoSpaceDN w:val="0"/>
+        <w:adjustRightInd w:val="0"/>
+        <w:spacing w:after="0" w:line="240" w:lineRule="auto"/>
+        <w:rPr>
+          <w:rFonts w:ascii="Courier New" w:hAnsi="Courier New" w:cs="Courier New"/>
+          <w:color w:val="000000"/>
+          <w:sz w:val="19"/>
+          <w:szCs w:val="19"/>
+        </w:rPr>
+      </w:pPr>
+      <w:r>
+        <w:rPr>
+          <w:rFonts w:ascii="Courier New" w:hAnsi="Courier New" w:cs="Courier New"/>
+          <w:color w:val="000000"/>
+          <w:sz w:val="19"/>
+          <w:szCs w:val="19"/>
+        </w:rPr>
+        <w:t xml:space="preserve">        {</w:t>
+      </w:r>
+    </w:p>
+    <w:p>
+      <w:pPr>
+        <w:autoSpaceDE w:val="0"/>
+        <w:autoSpaceDN w:val="0"/>
+        <w:adjustRightInd w:val="0"/>
+        <w:spacing w:after="0" w:line="240" w:lineRule="auto"/>
+        <w:rPr>
+          <w:rFonts w:ascii="Courier New" w:hAnsi="Courier New" w:cs="Courier New"/>
+          <w:color w:val="000000"/>
+          <w:sz w:val="19"/>
+          <w:szCs w:val="19"/>
+        </w:rPr>
+      </w:pPr>
+      <w:r>
+        <w:rPr>
+          <w:rFonts w:ascii="Courier New" w:hAnsi="Courier New" w:cs="Courier New"/>
+          <w:color w:val="000000"/>
+          <w:sz w:val="19"/>
+          <w:szCs w:val="19"/>
+        </w:rPr>
+        <w:t xml:space="preserve">            </w:t>
+      </w:r>
+      <w:r>
+        <w:rPr>
+          <w:rFonts w:ascii="Courier New" w:hAnsi="Courier New" w:cs="Courier New"/>
+          <w:color w:val="0000FF"/>
+          <w:sz w:val="19"/>
+          <w:szCs w:val="19"/>
+        </w:rPr>
+        <w:t>int</w:t>
+      </w:r>
+      <w:r>
+        <w:rPr>
+          <w:rFonts w:ascii="Courier New" w:hAnsi="Courier New" w:cs="Courier New"/>
+          <w:color w:val="000000"/>
+          <w:sz w:val="19"/>
+          <w:szCs w:val="19"/>
+        </w:rPr>
+        <w:t xml:space="preserve"> </w:t>
+      </w:r>
+      <w:proofErr w:type="spellStart"/>
+      <w:r>
+        <w:rPr>
+          <w:rFonts w:ascii="Courier New" w:hAnsi="Courier New" w:cs="Courier New"/>
+          <w:color w:val="000000"/>
+          <w:sz w:val="19"/>
+          <w:szCs w:val="19"/>
+        </w:rPr>
+        <w:t>defenderHealth</w:t>
+      </w:r>
+      <w:proofErr w:type="spellEnd"/>
+      <w:r>
+        <w:rPr>
+          <w:rFonts w:ascii="Courier New" w:hAnsi="Courier New" w:cs="Courier New"/>
+          <w:color w:val="000000"/>
+          <w:sz w:val="19"/>
+          <w:szCs w:val="19"/>
+        </w:rPr>
+        <w:t xml:space="preserve"> = </w:t>
+      </w:r>
+      <w:proofErr w:type="spellStart"/>
+      <w:r>
+        <w:rPr>
+          <w:rFonts w:ascii="Courier New" w:hAnsi="Courier New" w:cs="Courier New"/>
+          <w:color w:val="000000"/>
+          <w:sz w:val="19"/>
+          <w:szCs w:val="19"/>
+        </w:rPr>
+        <w:t>mDefender.ModelCount</w:t>
+      </w:r>
+      <w:proofErr w:type="spellEnd"/>
+      <w:r>
+        <w:rPr>
+          <w:rFonts w:ascii="Courier New" w:hAnsi="Courier New" w:cs="Courier New"/>
+          <w:color w:val="000000"/>
+          <w:sz w:val="19"/>
+          <w:szCs w:val="19"/>
+        </w:rPr>
+        <w:t xml:space="preserve"> * </w:t>
+      </w:r>
+      <w:proofErr w:type="spellStart"/>
+      <w:r>
+        <w:rPr>
+          <w:rFonts w:ascii="Courier New" w:hAnsi="Courier New" w:cs="Courier New"/>
+          <w:color w:val="000000"/>
+          <w:sz w:val="19"/>
+          <w:szCs w:val="19"/>
+        </w:rPr>
+        <w:t>mDefender.Wounds</w:t>
+      </w:r>
+      <w:proofErr w:type="spellEnd"/>
+      <w:r>
+        <w:rPr>
+          <w:rFonts w:ascii="Courier New" w:hAnsi="Courier New" w:cs="Courier New"/>
+          <w:color w:val="000000"/>
+          <w:sz w:val="19"/>
+          <w:szCs w:val="19"/>
+        </w:rPr>
+        <w:t>;</w:t>
+      </w:r>
+    </w:p>
+    <w:p>
+      <w:pPr>
+        <w:autoSpaceDE w:val="0"/>
+        <w:autoSpaceDN w:val="0"/>
+        <w:adjustRightInd w:val="0"/>
+        <w:spacing w:after="0" w:line="240" w:lineRule="auto"/>
+        <w:rPr>
+          <w:rFonts w:ascii="Courier New" w:hAnsi="Courier New" w:cs="Courier New"/>
+          <w:color w:val="000000"/>
+          <w:sz w:val="19"/>
+          <w:szCs w:val="19"/>
+        </w:rPr>
+      </w:pPr>
+      <w:r>
+        <w:rPr>
+          <w:rFonts w:ascii="Courier New" w:hAnsi="Courier New" w:cs="Courier New"/>
+          <w:color w:val="000000"/>
+          <w:sz w:val="19"/>
+          <w:szCs w:val="19"/>
+        </w:rPr>
+        <w:t xml:space="preserve">            </w:t>
+      </w:r>
+      <w:r>
+        <w:rPr>
+          <w:rFonts w:ascii="Courier New" w:hAnsi="Courier New" w:cs="Courier New"/>
+          <w:color w:val="0000FF"/>
+          <w:sz w:val="19"/>
+          <w:szCs w:val="19"/>
+        </w:rPr>
+        <w:t>double</w:t>
+      </w:r>
+      <w:r>
+        <w:rPr>
+          <w:rFonts w:ascii="Courier New" w:hAnsi="Courier New" w:cs="Courier New"/>
+          <w:color w:val="000000"/>
+          <w:sz w:val="19"/>
+          <w:szCs w:val="19"/>
+        </w:rPr>
+        <w:t xml:space="preserve"> </w:t>
+      </w:r>
+      <w:proofErr w:type="spellStart"/>
+      <w:r>
+        <w:rPr>
+          <w:rFonts w:ascii="Courier New" w:hAnsi="Courier New" w:cs="Courier New"/>
+          <w:color w:val="000000"/>
+          <w:sz w:val="19"/>
+          <w:szCs w:val="19"/>
+        </w:rPr>
+        <w:t>probAll</w:t>
+      </w:r>
+      <w:proofErr w:type="spellEnd"/>
+      <w:r>
+        <w:rPr>
+          <w:rFonts w:ascii="Courier New" w:hAnsi="Courier New" w:cs="Courier New"/>
+          <w:color w:val="000000"/>
+          <w:sz w:val="19"/>
+          <w:szCs w:val="19"/>
+        </w:rPr>
+        <w:t xml:space="preserve"> = 0;</w:t>
+      </w:r>
+    </w:p>
+    <w:p>
+      <w:pPr>
+        <w:autoSpaceDE w:val="0"/>
+        <w:autoSpaceDN w:val="0"/>
+        <w:adjustRightInd w:val="0"/>
+        <w:spacing w:after="0" w:line="240" w:lineRule="auto"/>
+        <w:rPr>
+          <w:rFonts w:ascii="Courier New" w:hAnsi="Courier New" w:cs="Courier New"/>
+          <w:color w:val="000000"/>
+          <w:sz w:val="19"/>
+          <w:szCs w:val="19"/>
+        </w:rPr>
+      </w:pPr>
+    </w:p>
+    <w:p>
+      <w:pPr>
+        <w:autoSpaceDE w:val="0"/>
+        <w:autoSpaceDN w:val="0"/>
+        <w:adjustRightInd w:val="0"/>
+        <w:spacing w:after="0" w:line="240" w:lineRule="auto"/>
+        <w:rPr>
+          <w:rFonts w:ascii="Courier New" w:hAnsi="Courier New" w:cs="Courier New"/>
+          <w:color w:val="000000"/>
+          <w:sz w:val="19"/>
+          <w:szCs w:val="19"/>
+        </w:rPr>
+      </w:pPr>
+      <w:r>
+        <w:rPr>
+          <w:rFonts w:ascii="Courier New" w:hAnsi="Courier New" w:cs="Courier New"/>
+          <w:color w:val="000000"/>
+          <w:sz w:val="19"/>
+          <w:szCs w:val="19"/>
+        </w:rPr>
+        <w:t xml:space="preserve">            </w:t>
+      </w:r>
+      <w:proofErr w:type="spellStart"/>
+      <w:r>
+        <w:rPr>
+          <w:rFonts w:ascii="Courier New" w:hAnsi="Courier New" w:cs="Courier New"/>
+          <w:color w:val="000000"/>
+          <w:sz w:val="19"/>
+          <w:szCs w:val="19"/>
+        </w:rPr>
+        <w:t>pCurrentIterrations.Add</w:t>
+      </w:r>
+      <w:proofErr w:type="spellEnd"/>
+      <w:r>
+        <w:rPr>
+          <w:rFonts w:ascii="Courier New" w:hAnsi="Courier New" w:cs="Courier New"/>
+          <w:color w:val="000000"/>
+          <w:sz w:val="19"/>
+          <w:szCs w:val="19"/>
+        </w:rPr>
+        <w:t>(0);</w:t>
+      </w:r>
+    </w:p>
+    <w:p>
+      <w:pPr>
+        <w:autoSpaceDE w:val="0"/>
+        <w:autoSpaceDN w:val="0"/>
+        <w:adjustRightInd w:val="0"/>
+        <w:spacing w:after="0" w:line="240" w:lineRule="auto"/>
+        <w:rPr>
+          <w:rFonts w:ascii="Courier New" w:hAnsi="Courier New" w:cs="Courier New"/>
+          <w:color w:val="000000"/>
+          <w:sz w:val="19"/>
+          <w:szCs w:val="19"/>
+        </w:rPr>
+      </w:pPr>
+      <w:r>
+        <w:rPr>
+          <w:rFonts w:ascii="Courier New" w:hAnsi="Courier New" w:cs="Courier New"/>
+          <w:color w:val="000000"/>
+          <w:sz w:val="19"/>
+          <w:szCs w:val="19"/>
+        </w:rPr>
+        <w:t xml:space="preserve">            </w:t>
+      </w:r>
+      <w:r>
+        <w:rPr>
+          <w:rFonts w:ascii="Courier New" w:hAnsi="Courier New" w:cs="Courier New"/>
+          <w:color w:val="0000FF"/>
+          <w:sz w:val="19"/>
+          <w:szCs w:val="19"/>
+        </w:rPr>
+        <w:t>for</w:t>
+      </w:r>
+      <w:r>
+        <w:rPr>
+          <w:rFonts w:ascii="Courier New" w:hAnsi="Courier New" w:cs="Courier New"/>
+          <w:color w:val="000000"/>
+          <w:sz w:val="19"/>
+          <w:szCs w:val="19"/>
+        </w:rPr>
+        <w:t xml:space="preserve"> (</w:t>
+      </w:r>
+      <w:r>
+        <w:rPr>
+          <w:rFonts w:ascii="Courier New" w:hAnsi="Courier New" w:cs="Courier New"/>
+          <w:color w:val="0000FF"/>
+          <w:sz w:val="19"/>
+          <w:szCs w:val="19"/>
+        </w:rPr>
+        <w:t>int</w:t>
+      </w:r>
+      <w:r>
+        <w:rPr>
+          <w:rFonts w:ascii="Courier New" w:hAnsi="Courier New" w:cs="Courier New"/>
+          <w:color w:val="000000"/>
+          <w:sz w:val="19"/>
+          <w:szCs w:val="19"/>
+        </w:rPr>
+        <w:t xml:space="preserve"> </w:t>
+      </w:r>
+      <w:proofErr w:type="spellStart"/>
+      <w:r>
+        <w:rPr>
+          <w:rFonts w:ascii="Courier New" w:hAnsi="Courier New" w:cs="Courier New"/>
+          <w:color w:val="000000"/>
+          <w:sz w:val="19"/>
+          <w:szCs w:val="19"/>
+        </w:rPr>
+        <w:t>i</w:t>
+      </w:r>
+      <w:proofErr w:type="spellEnd"/>
+      <w:r>
+        <w:rPr>
+          <w:rFonts w:ascii="Courier New" w:hAnsi="Courier New" w:cs="Courier New"/>
+          <w:color w:val="000000"/>
+          <w:sz w:val="19"/>
+          <w:szCs w:val="19"/>
+        </w:rPr>
+        <w:t xml:space="preserve"> = 0; </w:t>
+      </w:r>
+      <w:proofErr w:type="spellStart"/>
+      <w:r>
+        <w:rPr>
+          <w:rFonts w:ascii="Courier New" w:hAnsi="Courier New" w:cs="Courier New"/>
+          <w:color w:val="000000"/>
+          <w:sz w:val="19"/>
+          <w:szCs w:val="19"/>
+        </w:rPr>
+        <w:t>i</w:t>
+      </w:r>
+      <w:proofErr w:type="spellEnd"/>
+      <w:r>
+        <w:rPr>
+          <w:rFonts w:ascii="Courier New" w:hAnsi="Courier New" w:cs="Courier New"/>
+          <w:color w:val="000000"/>
+          <w:sz w:val="19"/>
+          <w:szCs w:val="19"/>
+        </w:rPr>
+        <w:t xml:space="preserve"> &lt; </w:t>
+      </w:r>
+      <w:proofErr w:type="spellStart"/>
+      <w:r>
+        <w:rPr>
+          <w:rFonts w:ascii="Courier New" w:hAnsi="Courier New" w:cs="Courier New"/>
+          <w:color w:val="000000"/>
+          <w:sz w:val="19"/>
+          <w:szCs w:val="19"/>
+        </w:rPr>
+        <w:t>pWeapons</w:t>
+      </w:r>
+      <w:proofErr w:type="spellEnd"/>
+      <w:r>
+        <w:rPr>
+          <w:rFonts w:ascii="Courier New" w:hAnsi="Courier New" w:cs="Courier New"/>
+          <w:color w:val="000000"/>
+          <w:sz w:val="19"/>
+          <w:szCs w:val="19"/>
+        </w:rPr>
+        <w:t>[0].</w:t>
+      </w:r>
+      <w:proofErr w:type="spellStart"/>
+      <w:r>
+        <w:rPr>
+          <w:rFonts w:ascii="Courier New" w:hAnsi="Courier New" w:cs="Courier New"/>
+          <w:color w:val="000000"/>
+          <w:sz w:val="19"/>
+          <w:szCs w:val="19"/>
+        </w:rPr>
+        <w:t>MaxDamage</w:t>
+      </w:r>
+      <w:proofErr w:type="spellEnd"/>
+      <w:r>
+        <w:rPr>
+          <w:rFonts w:ascii="Courier New" w:hAnsi="Courier New" w:cs="Courier New"/>
+          <w:color w:val="000000"/>
+          <w:sz w:val="19"/>
+          <w:szCs w:val="19"/>
+        </w:rPr>
+        <w:t>(</w:t>
+      </w:r>
+      <w:proofErr w:type="spellStart"/>
+      <w:r>
+        <w:rPr>
+          <w:rFonts w:ascii="Courier New" w:hAnsi="Courier New" w:cs="Courier New"/>
+          <w:color w:val="000000"/>
+          <w:sz w:val="19"/>
+          <w:szCs w:val="19"/>
+        </w:rPr>
+        <w:t>mAttacker.ModelCount</w:t>
+      </w:r>
+      <w:proofErr w:type="spellEnd"/>
+      <w:r>
+        <w:rPr>
+          <w:rFonts w:ascii="Courier New" w:hAnsi="Courier New" w:cs="Courier New"/>
+          <w:color w:val="000000"/>
+          <w:sz w:val="19"/>
+          <w:szCs w:val="19"/>
+        </w:rPr>
+        <w:t xml:space="preserve">); </w:t>
+      </w:r>
+      <w:proofErr w:type="spellStart"/>
+      <w:r>
+        <w:rPr>
+          <w:rFonts w:ascii="Courier New" w:hAnsi="Courier New" w:cs="Courier New"/>
+          <w:color w:val="000000"/>
+          <w:sz w:val="19"/>
+          <w:szCs w:val="19"/>
+        </w:rPr>
+        <w:t>i</w:t>
+      </w:r>
+      <w:proofErr w:type="spellEnd"/>
+      <w:r>
+        <w:rPr>
+          <w:rFonts w:ascii="Courier New" w:hAnsi="Courier New" w:cs="Courier New"/>
+          <w:color w:val="000000"/>
+          <w:sz w:val="19"/>
+          <w:szCs w:val="19"/>
+        </w:rPr>
+        <w:t xml:space="preserve">+= </w:t>
+      </w:r>
+      <w:proofErr w:type="spellStart"/>
+      <w:r>
+        <w:rPr>
+          <w:rFonts w:ascii="Courier New" w:hAnsi="Courier New" w:cs="Courier New"/>
+          <w:color w:val="000000"/>
+          <w:sz w:val="19"/>
+          <w:szCs w:val="19"/>
+        </w:rPr>
+        <w:t>pWeapons</w:t>
+      </w:r>
+      <w:proofErr w:type="spellEnd"/>
+      <w:r>
+        <w:rPr>
+          <w:rFonts w:ascii="Courier New" w:hAnsi="Courier New" w:cs="Courier New"/>
+          <w:color w:val="000000"/>
+          <w:sz w:val="19"/>
+          <w:szCs w:val="19"/>
+        </w:rPr>
+        <w:t>[0].Damage)</w:t>
+      </w:r>
+    </w:p>
+    <w:p>
+      <w:pPr>
+        <w:autoSpaceDE w:val="0"/>
+        <w:autoSpaceDN w:val="0"/>
+        <w:adjustRightInd w:val="0"/>
+        <w:spacing w:after="0" w:line="240" w:lineRule="auto"/>
+        <w:rPr>
+          <w:rFonts w:ascii="Courier New" w:hAnsi="Courier New" w:cs="Courier New"/>
+          <w:color w:val="000000"/>
+          <w:sz w:val="19"/>
+          <w:szCs w:val="19"/>
+        </w:rPr>
+      </w:pPr>
+      <w:r>
+        <w:rPr>
+          <w:rFonts w:ascii="Courier New" w:hAnsi="Courier New" w:cs="Courier New"/>
+          <w:color w:val="000000"/>
+          <w:sz w:val="19"/>
+          <w:szCs w:val="19"/>
+        </w:rPr>
+        <w:t xml:space="preserve">            {</w:t>
+      </w:r>
+    </w:p>
+    <w:p>
+      <w:pPr>
+        <w:autoSpaceDE w:val="0"/>
+        <w:autoSpaceDN w:val="0"/>
+        <w:adjustRightInd w:val="0"/>
+        <w:spacing w:after="0" w:line="240" w:lineRule="auto"/>
+        <w:rPr>
+          <w:rFonts w:ascii="Courier New" w:hAnsi="Courier New" w:cs="Courier New"/>
+          <w:color w:val="000000"/>
+          <w:sz w:val="19"/>
+          <w:szCs w:val="19"/>
+        </w:rPr>
+      </w:pPr>
+      <w:r>
+        <w:rPr>
+          <w:rFonts w:ascii="Courier New" w:hAnsi="Courier New" w:cs="Courier New"/>
+          <w:color w:val="000000"/>
+          <w:sz w:val="19"/>
+          <w:szCs w:val="19"/>
+        </w:rPr>
+        <w:t xml:space="preserve">                </w:t>
+      </w:r>
+      <w:r>
+        <w:rPr>
+          <w:rFonts w:ascii="Courier New" w:hAnsi="Courier New" w:cs="Courier New"/>
+          <w:color w:val="008000"/>
+          <w:sz w:val="19"/>
+          <w:szCs w:val="19"/>
+        </w:rPr>
+        <w:t>//pass a list of int? where weapon[0] corresponds to int[0]</w:t>
+      </w:r>
+    </w:p>
+    <w:p>
+      <w:pPr>
+        <w:autoSpaceDE w:val="0"/>
+        <w:autoSpaceDN w:val="0"/>
+        <w:adjustRightInd w:val="0"/>
+        <w:spacing w:after="0" w:line="240" w:lineRule="auto"/>
+        <w:rPr>
+          <w:rFonts w:ascii="Courier New" w:hAnsi="Courier New" w:cs="Courier New"/>
+          <w:color w:val="000000"/>
+          <w:sz w:val="19"/>
+          <w:szCs w:val="19"/>
+        </w:rPr>
+      </w:pPr>
+      <w:r>
+        <w:rPr>
+          <w:rFonts w:ascii="Courier New" w:hAnsi="Courier New" w:cs="Courier New"/>
+          <w:color w:val="000000"/>
+          <w:sz w:val="19"/>
+          <w:szCs w:val="19"/>
+        </w:rPr>
+        <w:t xml:space="preserve">                </w:t>
+      </w:r>
+      <w:r>
+        <w:rPr>
+          <w:rFonts w:ascii="Courier New" w:hAnsi="Courier New" w:cs="Courier New"/>
+          <w:color w:val="0000FF"/>
+          <w:sz w:val="19"/>
+          <w:szCs w:val="19"/>
+        </w:rPr>
+        <w:t>for</w:t>
+      </w:r>
+      <w:r>
+        <w:rPr>
+          <w:rFonts w:ascii="Courier New" w:hAnsi="Courier New" w:cs="Courier New"/>
+          <w:color w:val="000000"/>
+          <w:sz w:val="19"/>
+          <w:szCs w:val="19"/>
+        </w:rPr>
+        <w:t xml:space="preserve"> (</w:t>
+      </w:r>
+      <w:r>
+        <w:rPr>
+          <w:rFonts w:ascii="Courier New" w:hAnsi="Courier New" w:cs="Courier New"/>
+          <w:color w:val="0000FF"/>
+          <w:sz w:val="19"/>
+          <w:szCs w:val="19"/>
+        </w:rPr>
+        <w:t>int</w:t>
+      </w:r>
+      <w:r>
+        <w:rPr>
+          <w:rFonts w:ascii="Courier New" w:hAnsi="Courier New" w:cs="Courier New"/>
+          <w:color w:val="000000"/>
+          <w:sz w:val="19"/>
+          <w:szCs w:val="19"/>
+        </w:rPr>
+        <w:t xml:space="preserve"> j = 0; j &lt; </w:t>
+      </w:r>
+      <w:proofErr w:type="spellStart"/>
+      <w:r>
+        <w:rPr>
+          <w:rFonts w:ascii="Courier New" w:hAnsi="Courier New" w:cs="Courier New"/>
+          <w:color w:val="000000"/>
+          <w:sz w:val="19"/>
+          <w:szCs w:val="19"/>
+        </w:rPr>
+        <w:t>pWeapons</w:t>
+      </w:r>
+      <w:proofErr w:type="spellEnd"/>
+      <w:r>
+        <w:rPr>
+          <w:rFonts w:ascii="Courier New" w:hAnsi="Courier New" w:cs="Courier New"/>
+          <w:color w:val="000000"/>
+          <w:sz w:val="19"/>
+          <w:szCs w:val="19"/>
+        </w:rPr>
+        <w:t>[1].</w:t>
+      </w:r>
+      <w:proofErr w:type="spellStart"/>
+      <w:r>
+        <w:rPr>
+          <w:rFonts w:ascii="Courier New" w:hAnsi="Courier New" w:cs="Courier New"/>
+          <w:color w:val="000000"/>
+          <w:sz w:val="19"/>
+          <w:szCs w:val="19"/>
+        </w:rPr>
+        <w:t>MaxDamage</w:t>
+      </w:r>
+      <w:proofErr w:type="spellEnd"/>
+      <w:r>
+        <w:rPr>
+          <w:rFonts w:ascii="Courier New" w:hAnsi="Courier New" w:cs="Courier New"/>
+          <w:color w:val="000000"/>
+          <w:sz w:val="19"/>
+          <w:szCs w:val="19"/>
+        </w:rPr>
+        <w:t>(</w:t>
+      </w:r>
+      <w:proofErr w:type="spellStart"/>
+      <w:r>
+        <w:rPr>
+          <w:rFonts w:ascii="Courier New" w:hAnsi="Courier New" w:cs="Courier New"/>
+          <w:color w:val="000000"/>
+          <w:sz w:val="19"/>
+          <w:szCs w:val="19"/>
+        </w:rPr>
+        <w:t>mAttacker.ModelCount</w:t>
+      </w:r>
+      <w:proofErr w:type="spellEnd"/>
+      <w:r>
+        <w:rPr>
+          <w:rFonts w:ascii="Courier New" w:hAnsi="Courier New" w:cs="Courier New"/>
+          <w:color w:val="000000"/>
+          <w:sz w:val="19"/>
+          <w:szCs w:val="19"/>
+        </w:rPr>
+        <w:t xml:space="preserve">); j+= </w:t>
+      </w:r>
+      <w:proofErr w:type="spellStart"/>
+      <w:r>
+        <w:rPr>
+          <w:rFonts w:ascii="Courier New" w:hAnsi="Courier New" w:cs="Courier New"/>
+          <w:color w:val="000000"/>
+          <w:sz w:val="19"/>
+          <w:szCs w:val="19"/>
+        </w:rPr>
+        <w:t>pWeapons</w:t>
+      </w:r>
+      <w:proofErr w:type="spellEnd"/>
+      <w:r>
+        <w:rPr>
+          <w:rFonts w:ascii="Courier New" w:hAnsi="Courier New" w:cs="Courier New"/>
+          <w:color w:val="000000"/>
+          <w:sz w:val="19"/>
+          <w:szCs w:val="19"/>
+        </w:rPr>
+        <w:t>[1].Damage)</w:t>
+      </w:r>
+    </w:p>
+    <w:p>
+      <w:pPr>
+        <w:autoSpaceDE w:val="0"/>
+        <w:autoSpaceDN w:val="0"/>
+        <w:adjustRightInd w:val="0"/>
+        <w:spacing w:after="0" w:line="240" w:lineRule="auto"/>
+        <w:rPr>
+          <w:rFonts w:ascii="Courier New" w:hAnsi="Courier New" w:cs="Courier New"/>
+          <w:color w:val="000000"/>
+          <w:sz w:val="19"/>
+          <w:szCs w:val="19"/>
+        </w:rPr>
+      </w:pPr>
+      <w:r>
+        <w:rPr>
+          <w:rFonts w:ascii="Courier New" w:hAnsi="Courier New" w:cs="Courier New"/>
+          <w:color w:val="000000"/>
+          <w:sz w:val="19"/>
+          <w:szCs w:val="19"/>
+        </w:rPr>
+        <w:t xml:space="preserve">                {</w:t>
+      </w:r>
+    </w:p>
+    <w:p>
+      <w:pPr>
+        <w:autoSpaceDE w:val="0"/>
+        <w:autoSpaceDN w:val="0"/>
+        <w:adjustRightInd w:val="0"/>
+        <w:spacing w:after="0" w:line="240" w:lineRule="auto"/>
+        <w:rPr>
+          <w:rFonts w:ascii="Courier New" w:hAnsi="Courier New" w:cs="Courier New"/>
+          <w:color w:val="000000"/>
+          <w:sz w:val="19"/>
+          <w:szCs w:val="19"/>
+        </w:rPr>
+      </w:pPr>
+      <w:r>
+        <w:rPr>
+          <w:rFonts w:ascii="Courier New" w:hAnsi="Courier New" w:cs="Courier New"/>
+          <w:color w:val="000000"/>
+          <w:sz w:val="19"/>
+          <w:szCs w:val="19"/>
+        </w:rPr>
+        <w:t xml:space="preserve">                    </w:t>
+      </w:r>
+      <w:r>
+        <w:rPr>
+          <w:rFonts w:ascii="Courier New" w:hAnsi="Courier New" w:cs="Courier New"/>
+          <w:color w:val="0000FF"/>
+          <w:sz w:val="19"/>
+          <w:szCs w:val="19"/>
+        </w:rPr>
+        <w:t>if</w:t>
+      </w:r>
+      <w:r>
+        <w:rPr>
+          <w:rFonts w:ascii="Courier New" w:hAnsi="Courier New" w:cs="Courier New"/>
+          <w:color w:val="000000"/>
+          <w:sz w:val="19"/>
+          <w:szCs w:val="19"/>
+        </w:rPr>
+        <w:t xml:space="preserve"> (</w:t>
+      </w:r>
+      <w:proofErr w:type="spellStart"/>
+      <w:r>
+        <w:rPr>
+          <w:rFonts w:ascii="Courier New" w:hAnsi="Courier New" w:cs="Courier New"/>
+          <w:color w:val="000000"/>
+          <w:sz w:val="19"/>
+          <w:szCs w:val="19"/>
+        </w:rPr>
+        <w:t>i</w:t>
+      </w:r>
+      <w:proofErr w:type="spellEnd"/>
+      <w:r>
+        <w:rPr>
+          <w:rFonts w:ascii="Courier New" w:hAnsi="Courier New" w:cs="Courier New"/>
+          <w:color w:val="000000"/>
+          <w:sz w:val="19"/>
+          <w:szCs w:val="19"/>
+        </w:rPr>
+        <w:t xml:space="preserve"> + j == </w:t>
+      </w:r>
+      <w:proofErr w:type="spellStart"/>
+      <w:r>
+        <w:rPr>
+          <w:rFonts w:ascii="Courier New" w:hAnsi="Courier New" w:cs="Courier New"/>
+          <w:color w:val="000000"/>
+          <w:sz w:val="19"/>
+          <w:szCs w:val="19"/>
+        </w:rPr>
+        <w:t>defenderHealth</w:t>
+      </w:r>
+      <w:proofErr w:type="spellEnd"/>
+      <w:r>
+        <w:rPr>
+          <w:rFonts w:ascii="Courier New" w:hAnsi="Courier New" w:cs="Courier New"/>
+          <w:color w:val="000000"/>
+          <w:sz w:val="19"/>
+          <w:szCs w:val="19"/>
+        </w:rPr>
+        <w:t>)</w:t>
+      </w:r>
+    </w:p>
+    <w:p>
+      <w:pPr>
+        <w:autoSpaceDE w:val="0"/>
+        <w:autoSpaceDN w:val="0"/>
+        <w:adjustRightInd w:val="0"/>
+        <w:spacing w:after="0" w:line="240" w:lineRule="auto"/>
+        <w:rPr>
+          <w:rFonts w:ascii="Courier New" w:hAnsi="Courier New" w:cs="Courier New"/>
+          <w:color w:val="000000"/>
+          <w:sz w:val="19"/>
+          <w:szCs w:val="19"/>
+        </w:rPr>
+      </w:pPr>
+      <w:r>
+        <w:rPr>
+          <w:rFonts w:ascii="Courier New" w:hAnsi="Courier New" w:cs="Courier New"/>
+          <w:color w:val="000000"/>
+          <w:sz w:val="19"/>
+          <w:szCs w:val="19"/>
+        </w:rPr>
+        <w:t xml:space="preserve">                    {</w:t>
+      </w:r>
+    </w:p>
+    <w:p>
+      <w:pPr>
+        <w:autoSpaceDE w:val="0"/>
+        <w:autoSpaceDN w:val="0"/>
+        <w:adjustRightInd w:val="0"/>
+        <w:spacing w:after="0" w:line="240" w:lineRule="auto"/>
+        <w:rPr>
+          <w:rFonts w:ascii="Courier New" w:hAnsi="Courier New" w:cs="Courier New"/>
+          <w:color w:val="000000"/>
+          <w:sz w:val="19"/>
+          <w:szCs w:val="19"/>
+        </w:rPr>
+      </w:pPr>
+      <w:r>
+        <w:rPr>
+          <w:rFonts w:ascii="Courier New" w:hAnsi="Courier New" w:cs="Courier New"/>
+          <w:color w:val="000000"/>
+          <w:sz w:val="19"/>
+          <w:szCs w:val="19"/>
+        </w:rPr>
+        <w:lastRenderedPageBreak/>
+        <w:t xml:space="preserve">                        </w:t>
+      </w:r>
+      <w:r>
+        <w:rPr>
+          <w:rFonts w:ascii="Courier New" w:hAnsi="Courier New" w:cs="Courier New"/>
+          <w:color w:val="0000FF"/>
+          <w:sz w:val="19"/>
+          <w:szCs w:val="19"/>
+        </w:rPr>
+        <w:t>double</w:t>
+      </w:r>
+      <w:r>
+        <w:rPr>
+          <w:rFonts w:ascii="Courier New" w:hAnsi="Courier New" w:cs="Courier New"/>
+          <w:color w:val="000000"/>
+          <w:sz w:val="19"/>
+          <w:szCs w:val="19"/>
+        </w:rPr>
+        <w:t xml:space="preserve"> probWeapon0doesIdmg = </w:t>
+      </w:r>
+      <w:proofErr w:type="spellStart"/>
+      <w:r>
+        <w:rPr>
+          <w:rFonts w:ascii="Courier New" w:hAnsi="Courier New" w:cs="Courier New"/>
+          <w:color w:val="000000"/>
+          <w:sz w:val="19"/>
+          <w:szCs w:val="19"/>
+        </w:rPr>
+        <w:t>UsefulMethods.BinomialDistribution</w:t>
+      </w:r>
+      <w:proofErr w:type="spellEnd"/>
+      <w:r>
+        <w:rPr>
+          <w:rFonts w:ascii="Courier New" w:hAnsi="Courier New" w:cs="Courier New"/>
+          <w:color w:val="000000"/>
+          <w:sz w:val="19"/>
+          <w:szCs w:val="19"/>
+        </w:rPr>
+        <w:t>(</w:t>
+      </w:r>
+      <w:proofErr w:type="spellStart"/>
+      <w:r>
+        <w:rPr>
+          <w:rFonts w:ascii="Courier New" w:hAnsi="Courier New" w:cs="Courier New"/>
+          <w:color w:val="000000"/>
+          <w:sz w:val="19"/>
+          <w:szCs w:val="19"/>
+        </w:rPr>
+        <w:t>pWeapons</w:t>
+      </w:r>
+      <w:proofErr w:type="spellEnd"/>
+      <w:r>
+        <w:rPr>
+          <w:rFonts w:ascii="Courier New" w:hAnsi="Courier New" w:cs="Courier New"/>
+          <w:color w:val="000000"/>
+          <w:sz w:val="19"/>
+          <w:szCs w:val="19"/>
+        </w:rPr>
+        <w:t xml:space="preserve">[0].Attacks * </w:t>
+      </w:r>
+      <w:proofErr w:type="spellStart"/>
+      <w:r>
+        <w:rPr>
+          <w:rFonts w:ascii="Courier New" w:hAnsi="Courier New" w:cs="Courier New"/>
+          <w:color w:val="000000"/>
+          <w:sz w:val="19"/>
+          <w:szCs w:val="19"/>
+        </w:rPr>
+        <w:t>mAttacker.ModelCount</w:t>
+      </w:r>
+      <w:proofErr w:type="spellEnd"/>
+      <w:r>
+        <w:rPr>
+          <w:rFonts w:ascii="Courier New" w:hAnsi="Courier New" w:cs="Courier New"/>
+          <w:color w:val="000000"/>
+          <w:sz w:val="19"/>
+          <w:szCs w:val="19"/>
+        </w:rPr>
+        <w:t xml:space="preserve">, </w:t>
+      </w:r>
+      <w:proofErr w:type="spellStart"/>
+      <w:r>
+        <w:rPr>
+          <w:rFonts w:ascii="Courier New" w:hAnsi="Courier New" w:cs="Courier New"/>
+          <w:color w:val="000000"/>
+          <w:sz w:val="19"/>
+          <w:szCs w:val="19"/>
+        </w:rPr>
+        <w:t>i</w:t>
+      </w:r>
+      <w:proofErr w:type="spellEnd"/>
+      <w:r>
+        <w:rPr>
+          <w:rFonts w:ascii="Courier New" w:hAnsi="Courier New" w:cs="Courier New"/>
+          <w:color w:val="000000"/>
+          <w:sz w:val="19"/>
+          <w:szCs w:val="19"/>
+        </w:rPr>
+        <w:t xml:space="preserve"> / </w:t>
+      </w:r>
+      <w:proofErr w:type="spellStart"/>
+      <w:r>
+        <w:rPr>
+          <w:rFonts w:ascii="Courier New" w:hAnsi="Courier New" w:cs="Courier New"/>
+          <w:color w:val="000000"/>
+          <w:sz w:val="19"/>
+          <w:szCs w:val="19"/>
+        </w:rPr>
+        <w:t>pWeapons</w:t>
+      </w:r>
+      <w:proofErr w:type="spellEnd"/>
+      <w:r>
+        <w:rPr>
+          <w:rFonts w:ascii="Courier New" w:hAnsi="Courier New" w:cs="Courier New"/>
+          <w:color w:val="000000"/>
+          <w:sz w:val="19"/>
+          <w:szCs w:val="19"/>
+        </w:rPr>
+        <w:t xml:space="preserve">[0].Damage, </w:t>
+      </w:r>
+      <w:proofErr w:type="spellStart"/>
+      <w:r>
+        <w:rPr>
+          <w:rFonts w:ascii="Courier New" w:hAnsi="Courier New" w:cs="Courier New"/>
+          <w:color w:val="000000"/>
+          <w:sz w:val="19"/>
+          <w:szCs w:val="19"/>
+        </w:rPr>
+        <w:t>ChanceToDamage</w:t>
+      </w:r>
+      <w:proofErr w:type="spellEnd"/>
+      <w:r>
+        <w:rPr>
+          <w:rFonts w:ascii="Courier New" w:hAnsi="Courier New" w:cs="Courier New"/>
+          <w:color w:val="000000"/>
+          <w:sz w:val="19"/>
+          <w:szCs w:val="19"/>
+        </w:rPr>
+        <w:t>(</w:t>
+      </w:r>
+      <w:proofErr w:type="spellStart"/>
+      <w:r>
+        <w:rPr>
+          <w:rFonts w:ascii="Courier New" w:hAnsi="Courier New" w:cs="Courier New"/>
+          <w:color w:val="000000"/>
+          <w:sz w:val="19"/>
+          <w:szCs w:val="19"/>
+        </w:rPr>
+        <w:t>pWeapons</w:t>
+      </w:r>
+      <w:proofErr w:type="spellEnd"/>
+      <w:r>
+        <w:rPr>
+          <w:rFonts w:ascii="Courier New" w:hAnsi="Courier New" w:cs="Courier New"/>
+          <w:color w:val="000000"/>
+          <w:sz w:val="19"/>
+          <w:szCs w:val="19"/>
+        </w:rPr>
+        <w:t>[0]));</w:t>
+      </w:r>
+    </w:p>
+    <w:p>
+      <w:pPr>
+        <w:autoSpaceDE w:val="0"/>
+        <w:autoSpaceDN w:val="0"/>
+        <w:adjustRightInd w:val="0"/>
+        <w:spacing w:after="0" w:line="240" w:lineRule="auto"/>
+        <w:rPr>
+          <w:rFonts w:ascii="Courier New" w:hAnsi="Courier New" w:cs="Courier New"/>
+          <w:color w:val="000000"/>
+          <w:sz w:val="19"/>
+          <w:szCs w:val="19"/>
+        </w:rPr>
+      </w:pPr>
+      <w:r>
+        <w:rPr>
+          <w:rFonts w:ascii="Courier New" w:hAnsi="Courier New" w:cs="Courier New"/>
+          <w:color w:val="000000"/>
+          <w:sz w:val="19"/>
+          <w:szCs w:val="19"/>
+        </w:rPr>
+        <w:t xml:space="preserve">                        </w:t>
+      </w:r>
+      <w:r>
+        <w:rPr>
+          <w:rFonts w:ascii="Courier New" w:hAnsi="Courier New" w:cs="Courier New"/>
+          <w:color w:val="0000FF"/>
+          <w:sz w:val="19"/>
+          <w:szCs w:val="19"/>
+        </w:rPr>
+        <w:t>double</w:t>
+      </w:r>
+      <w:r>
+        <w:rPr>
+          <w:rFonts w:ascii="Courier New" w:hAnsi="Courier New" w:cs="Courier New"/>
+          <w:color w:val="000000"/>
+          <w:sz w:val="19"/>
+          <w:szCs w:val="19"/>
+        </w:rPr>
+        <w:t xml:space="preserve"> probWeapon1doesJdmg = </w:t>
+      </w:r>
+      <w:proofErr w:type="spellStart"/>
+      <w:r>
+        <w:rPr>
+          <w:rFonts w:ascii="Courier New" w:hAnsi="Courier New" w:cs="Courier New"/>
+          <w:color w:val="000000"/>
+          <w:sz w:val="19"/>
+          <w:szCs w:val="19"/>
+        </w:rPr>
+        <w:t>UsefulMethods.BinomialDistribution</w:t>
+      </w:r>
+      <w:proofErr w:type="spellEnd"/>
+      <w:r>
+        <w:rPr>
+          <w:rFonts w:ascii="Courier New" w:hAnsi="Courier New" w:cs="Courier New"/>
+          <w:color w:val="000000"/>
+          <w:sz w:val="19"/>
+          <w:szCs w:val="19"/>
+        </w:rPr>
+        <w:t>(</w:t>
+      </w:r>
+      <w:proofErr w:type="spellStart"/>
+      <w:r>
+        <w:rPr>
+          <w:rFonts w:ascii="Courier New" w:hAnsi="Courier New" w:cs="Courier New"/>
+          <w:color w:val="000000"/>
+          <w:sz w:val="19"/>
+          <w:szCs w:val="19"/>
+        </w:rPr>
+        <w:t>pWeapons</w:t>
+      </w:r>
+      <w:proofErr w:type="spellEnd"/>
+      <w:r>
+        <w:rPr>
+          <w:rFonts w:ascii="Courier New" w:hAnsi="Courier New" w:cs="Courier New"/>
+          <w:color w:val="000000"/>
+          <w:sz w:val="19"/>
+          <w:szCs w:val="19"/>
+        </w:rPr>
+        <w:t xml:space="preserve">[1].Attacks * </w:t>
+      </w:r>
+      <w:proofErr w:type="spellStart"/>
+      <w:r>
+        <w:rPr>
+          <w:rFonts w:ascii="Courier New" w:hAnsi="Courier New" w:cs="Courier New"/>
+          <w:color w:val="000000"/>
+          <w:sz w:val="19"/>
+          <w:szCs w:val="19"/>
+        </w:rPr>
+        <w:t>mAttacker.ModelCount</w:t>
+      </w:r>
+      <w:proofErr w:type="spellEnd"/>
+      <w:r>
+        <w:rPr>
+          <w:rFonts w:ascii="Courier New" w:hAnsi="Courier New" w:cs="Courier New"/>
+          <w:color w:val="000000"/>
+          <w:sz w:val="19"/>
+          <w:szCs w:val="19"/>
+        </w:rPr>
+        <w:t xml:space="preserve">, j / </w:t>
+      </w:r>
+      <w:proofErr w:type="spellStart"/>
+      <w:r>
+        <w:rPr>
+          <w:rFonts w:ascii="Courier New" w:hAnsi="Courier New" w:cs="Courier New"/>
+          <w:color w:val="000000"/>
+          <w:sz w:val="19"/>
+          <w:szCs w:val="19"/>
+        </w:rPr>
+        <w:t>pWeapons</w:t>
+      </w:r>
+      <w:proofErr w:type="spellEnd"/>
+      <w:r>
+        <w:rPr>
+          <w:rFonts w:ascii="Courier New" w:hAnsi="Courier New" w:cs="Courier New"/>
+          <w:color w:val="000000"/>
+          <w:sz w:val="19"/>
+          <w:szCs w:val="19"/>
+        </w:rPr>
+        <w:t xml:space="preserve">[1].Damage, </w:t>
+      </w:r>
+      <w:proofErr w:type="spellStart"/>
+      <w:r>
+        <w:rPr>
+          <w:rFonts w:ascii="Courier New" w:hAnsi="Courier New" w:cs="Courier New"/>
+          <w:color w:val="000000"/>
+          <w:sz w:val="19"/>
+          <w:szCs w:val="19"/>
+        </w:rPr>
+        <w:t>ChanceToDamage</w:t>
+      </w:r>
+      <w:proofErr w:type="spellEnd"/>
+      <w:r>
+        <w:rPr>
+          <w:rFonts w:ascii="Courier New" w:hAnsi="Courier New" w:cs="Courier New"/>
+          <w:color w:val="000000"/>
+          <w:sz w:val="19"/>
+          <w:szCs w:val="19"/>
+        </w:rPr>
+        <w:t>(</w:t>
+      </w:r>
+      <w:proofErr w:type="spellStart"/>
+      <w:r>
+        <w:rPr>
+          <w:rFonts w:ascii="Courier New" w:hAnsi="Courier New" w:cs="Courier New"/>
+          <w:color w:val="000000"/>
+          <w:sz w:val="19"/>
+          <w:szCs w:val="19"/>
+        </w:rPr>
+        <w:t>pWeapons</w:t>
+      </w:r>
+      <w:proofErr w:type="spellEnd"/>
+      <w:r>
+        <w:rPr>
+          <w:rFonts w:ascii="Courier New" w:hAnsi="Courier New" w:cs="Courier New"/>
+          <w:color w:val="000000"/>
+          <w:sz w:val="19"/>
+          <w:szCs w:val="19"/>
+        </w:rPr>
+        <w:t>[1]));</w:t>
+      </w:r>
+    </w:p>
+    <w:p>
+      <w:pPr>
+        <w:autoSpaceDE w:val="0"/>
+        <w:autoSpaceDN w:val="0"/>
+        <w:adjustRightInd w:val="0"/>
+        <w:spacing w:after="0" w:line="240" w:lineRule="auto"/>
+        <w:rPr>
+          <w:rFonts w:ascii="Courier New" w:hAnsi="Courier New" w:cs="Courier New"/>
+          <w:color w:val="000000"/>
+          <w:sz w:val="19"/>
+          <w:szCs w:val="19"/>
+        </w:rPr>
+      </w:pPr>
+    </w:p>
+    <w:p>
+      <w:pPr>
+        <w:autoSpaceDE w:val="0"/>
+        <w:autoSpaceDN w:val="0"/>
+        <w:adjustRightInd w:val="0"/>
+        <w:spacing w:after="0" w:line="240" w:lineRule="auto"/>
+        <w:rPr>
+          <w:rFonts w:ascii="Courier New" w:hAnsi="Courier New" w:cs="Courier New"/>
+          <w:color w:val="000000"/>
+          <w:sz w:val="19"/>
+          <w:szCs w:val="19"/>
+        </w:rPr>
+      </w:pPr>
+      <w:r>
+        <w:rPr>
+          <w:rFonts w:ascii="Courier New" w:hAnsi="Courier New" w:cs="Courier New"/>
+          <w:color w:val="000000"/>
+          <w:sz w:val="19"/>
+          <w:szCs w:val="19"/>
+        </w:rPr>
+        <w:t xml:space="preserve">                        </w:t>
+      </w:r>
+      <w:proofErr w:type="spellStart"/>
+      <w:r>
+        <w:rPr>
+          <w:rFonts w:ascii="Courier New" w:hAnsi="Courier New" w:cs="Courier New"/>
+          <w:color w:val="000000"/>
+          <w:sz w:val="19"/>
+          <w:szCs w:val="19"/>
+        </w:rPr>
+        <w:t>probAll</w:t>
+      </w:r>
+      <w:proofErr w:type="spellEnd"/>
+      <w:r>
+        <w:rPr>
+          <w:rFonts w:ascii="Courier New" w:hAnsi="Courier New" w:cs="Courier New"/>
+          <w:color w:val="000000"/>
+          <w:sz w:val="19"/>
+          <w:szCs w:val="19"/>
+        </w:rPr>
+        <w:t xml:space="preserve"> += probWeapon0doesIdmg * probWeapon1doesJdmg ;</w:t>
+      </w:r>
+    </w:p>
+    <w:p>
+      <w:pPr>
+        <w:autoSpaceDE w:val="0"/>
+        <w:autoSpaceDN w:val="0"/>
+        <w:adjustRightInd w:val="0"/>
+        <w:spacing w:after="0" w:line="240" w:lineRule="auto"/>
+        <w:rPr>
+          <w:rFonts w:ascii="Courier New" w:hAnsi="Courier New" w:cs="Courier New"/>
+          <w:color w:val="000000"/>
+          <w:sz w:val="19"/>
+          <w:szCs w:val="19"/>
+        </w:rPr>
+      </w:pPr>
+      <w:r>
+        <w:rPr>
+          <w:rFonts w:ascii="Courier New" w:hAnsi="Courier New" w:cs="Courier New"/>
+          <w:color w:val="000000"/>
+          <w:sz w:val="19"/>
+          <w:szCs w:val="19"/>
+        </w:rPr>
+        <w:t xml:space="preserve">                    }</w:t>
+      </w:r>
+    </w:p>
+    <w:p>
+      <w:pPr>
+        <w:autoSpaceDE w:val="0"/>
+        <w:autoSpaceDN w:val="0"/>
+        <w:adjustRightInd w:val="0"/>
+        <w:spacing w:after="0" w:line="240" w:lineRule="auto"/>
+        <w:rPr>
+          <w:rFonts w:ascii="Courier New" w:hAnsi="Courier New" w:cs="Courier New"/>
+          <w:color w:val="000000"/>
+          <w:sz w:val="19"/>
+          <w:szCs w:val="19"/>
+        </w:rPr>
+      </w:pPr>
+    </w:p>
+    <w:p>
+      <w:pPr>
+        <w:autoSpaceDE w:val="0"/>
+        <w:autoSpaceDN w:val="0"/>
+        <w:adjustRightInd w:val="0"/>
+        <w:spacing w:after="0" w:line="240" w:lineRule="auto"/>
+        <w:rPr>
+          <w:rFonts w:ascii="Courier New" w:hAnsi="Courier New" w:cs="Courier New"/>
+          <w:color w:val="000000"/>
+          <w:sz w:val="19"/>
+          <w:szCs w:val="19"/>
+        </w:rPr>
+      </w:pPr>
+      <w:r>
+        <w:rPr>
+          <w:rFonts w:ascii="Courier New" w:hAnsi="Courier New" w:cs="Courier New"/>
+          <w:color w:val="000000"/>
+          <w:sz w:val="19"/>
+          <w:szCs w:val="19"/>
+        </w:rPr>
+        <w:t xml:space="preserve">                }</w:t>
+      </w:r>
+    </w:p>
+    <w:p>
+      <w:pPr>
+        <w:autoSpaceDE w:val="0"/>
+        <w:autoSpaceDN w:val="0"/>
+        <w:adjustRightInd w:val="0"/>
+        <w:spacing w:after="0" w:line="240" w:lineRule="auto"/>
+        <w:rPr>
+          <w:rFonts w:ascii="Courier New" w:hAnsi="Courier New" w:cs="Courier New"/>
+          <w:color w:val="000000"/>
+          <w:sz w:val="19"/>
+          <w:szCs w:val="19"/>
+        </w:rPr>
+      </w:pPr>
+      <w:r>
+        <w:rPr>
+          <w:rFonts w:ascii="Courier New" w:hAnsi="Courier New" w:cs="Courier New"/>
+          <w:color w:val="000000"/>
+          <w:sz w:val="19"/>
+          <w:szCs w:val="19"/>
+        </w:rPr>
+        <w:t xml:space="preserve">            }</w:t>
+      </w:r>
+    </w:p>
+    <w:p>
+      <w:pPr>
+        <w:autoSpaceDE w:val="0"/>
+        <w:autoSpaceDN w:val="0"/>
+        <w:adjustRightInd w:val="0"/>
+        <w:spacing w:after="0" w:line="240" w:lineRule="auto"/>
+        <w:rPr>
+          <w:rFonts w:ascii="Courier New" w:hAnsi="Courier New" w:cs="Courier New"/>
+          <w:color w:val="000000"/>
+          <w:sz w:val="19"/>
+          <w:szCs w:val="19"/>
+        </w:rPr>
+      </w:pPr>
+    </w:p>
+    <w:p>
+      <w:pPr>
+        <w:autoSpaceDE w:val="0"/>
+        <w:autoSpaceDN w:val="0"/>
+        <w:adjustRightInd w:val="0"/>
+        <w:spacing w:after="0" w:line="240" w:lineRule="auto"/>
+        <w:rPr>
+          <w:rFonts w:ascii="Courier New" w:hAnsi="Courier New" w:cs="Courier New"/>
+          <w:color w:val="000000"/>
+          <w:sz w:val="19"/>
+          <w:szCs w:val="19"/>
+        </w:rPr>
+      </w:pPr>
+      <w:r>
+        <w:rPr>
+          <w:rFonts w:ascii="Courier New" w:hAnsi="Courier New" w:cs="Courier New"/>
+          <w:color w:val="000000"/>
+          <w:sz w:val="19"/>
+          <w:szCs w:val="19"/>
+        </w:rPr>
+        <w:t xml:space="preserve">            </w:t>
+      </w:r>
+      <w:r>
+        <w:rPr>
+          <w:rFonts w:ascii="Courier New" w:hAnsi="Courier New" w:cs="Courier New"/>
+          <w:color w:val="0000FF"/>
+          <w:sz w:val="19"/>
+          <w:szCs w:val="19"/>
+        </w:rPr>
+        <w:t>double</w:t>
+      </w:r>
+      <w:r>
+        <w:rPr>
+          <w:rFonts w:ascii="Courier New" w:hAnsi="Courier New" w:cs="Courier New"/>
+          <w:color w:val="000000"/>
+          <w:sz w:val="19"/>
+          <w:szCs w:val="19"/>
+        </w:rPr>
+        <w:t xml:space="preserve"> </w:t>
+      </w:r>
+      <w:proofErr w:type="spellStart"/>
+      <w:r>
+        <w:rPr>
+          <w:rFonts w:ascii="Courier New" w:hAnsi="Courier New" w:cs="Courier New"/>
+          <w:color w:val="000000"/>
+          <w:sz w:val="19"/>
+          <w:szCs w:val="19"/>
+        </w:rPr>
+        <w:t>killChance</w:t>
+      </w:r>
+      <w:proofErr w:type="spellEnd"/>
+      <w:r>
+        <w:rPr>
+          <w:rFonts w:ascii="Courier New" w:hAnsi="Courier New" w:cs="Courier New"/>
+          <w:color w:val="000000"/>
+          <w:sz w:val="19"/>
+          <w:szCs w:val="19"/>
+        </w:rPr>
+        <w:t xml:space="preserve"> = (1 - </w:t>
+      </w:r>
+      <w:proofErr w:type="spellStart"/>
+      <w:r>
+        <w:rPr>
+          <w:rFonts w:ascii="Courier New" w:hAnsi="Courier New" w:cs="Courier New"/>
+          <w:color w:val="000000"/>
+          <w:sz w:val="19"/>
+          <w:szCs w:val="19"/>
+        </w:rPr>
+        <w:t>probAll</w:t>
+      </w:r>
+      <w:proofErr w:type="spellEnd"/>
+      <w:r>
+        <w:rPr>
+          <w:rFonts w:ascii="Courier New" w:hAnsi="Courier New" w:cs="Courier New"/>
+          <w:color w:val="000000"/>
+          <w:sz w:val="19"/>
+          <w:szCs w:val="19"/>
+        </w:rPr>
+        <w:t>) * 100;</w:t>
+      </w:r>
+    </w:p>
+    <w:p>
+      <w:pPr>
+        <w:autoSpaceDE w:val="0"/>
+        <w:autoSpaceDN w:val="0"/>
+        <w:adjustRightInd w:val="0"/>
+        <w:spacing w:after="0" w:line="240" w:lineRule="auto"/>
+        <w:rPr>
+          <w:rFonts w:ascii="Courier New" w:hAnsi="Courier New" w:cs="Courier New"/>
+          <w:color w:val="000000"/>
+          <w:sz w:val="19"/>
+          <w:szCs w:val="19"/>
+        </w:rPr>
+      </w:pPr>
+    </w:p>
+    <w:p>
+      <w:pPr>
+        <w:autoSpaceDE w:val="0"/>
+        <w:autoSpaceDN w:val="0"/>
+        <w:adjustRightInd w:val="0"/>
+        <w:spacing w:after="0" w:line="240" w:lineRule="auto"/>
+        <w:rPr>
+          <w:rFonts w:ascii="Courier New" w:hAnsi="Courier New" w:cs="Courier New"/>
+          <w:color w:val="000000"/>
+          <w:sz w:val="19"/>
+          <w:szCs w:val="19"/>
+        </w:rPr>
+      </w:pPr>
+      <w:r>
+        <w:rPr>
+          <w:rFonts w:ascii="Courier New" w:hAnsi="Courier New" w:cs="Courier New"/>
+          <w:color w:val="000000"/>
+          <w:sz w:val="19"/>
+          <w:szCs w:val="19"/>
+        </w:rPr>
+        <w:t xml:space="preserve">            </w:t>
+      </w:r>
+      <w:r>
+        <w:rPr>
+          <w:rFonts w:ascii="Courier New" w:hAnsi="Courier New" w:cs="Courier New"/>
+          <w:color w:val="0000FF"/>
+          <w:sz w:val="19"/>
+          <w:szCs w:val="19"/>
+        </w:rPr>
+        <w:t>return</w:t>
+      </w:r>
+      <w:r>
+        <w:rPr>
+          <w:rFonts w:ascii="Courier New" w:hAnsi="Courier New" w:cs="Courier New"/>
+          <w:color w:val="000000"/>
+          <w:sz w:val="19"/>
+          <w:szCs w:val="19"/>
+        </w:rPr>
+        <w:t xml:space="preserve"> </w:t>
+      </w:r>
+      <w:proofErr w:type="spellStart"/>
+      <w:r>
+        <w:rPr>
+          <w:rFonts w:ascii="Courier New" w:hAnsi="Courier New" w:cs="Courier New"/>
+          <w:color w:val="000000"/>
+          <w:sz w:val="19"/>
+          <w:szCs w:val="19"/>
+        </w:rPr>
+        <w:t>killChance</w:t>
+      </w:r>
+      <w:proofErr w:type="spellEnd"/>
+      <w:r>
+        <w:rPr>
+          <w:rFonts w:ascii="Courier New" w:hAnsi="Courier New" w:cs="Courier New"/>
+          <w:color w:val="000000"/>
+          <w:sz w:val="19"/>
+          <w:szCs w:val="19"/>
+        </w:rPr>
+        <w:t>;</w:t>
+      </w:r>
+    </w:p>
+    <w:p>
+      <w:pPr>
+        <w:rPr>
+          <w:i/>
+          <w:iCs/>
+          <w:color w:val="808080" w:themeColor="background1" w:themeShade="80"/>
+        </w:rPr>
+      </w:pPr>
+      <w:r>
+        <w:rPr>
+          <w:rFonts w:ascii="Courier New" w:hAnsi="Courier New" w:cs="Courier New"/>
+          <w:color w:val="000000"/>
+          <w:sz w:val="19"/>
+          <w:szCs w:val="19"/>
+        </w:rPr>
+        <w:t xml:space="preserve">        }</w:t>
+      </w:r>
+    </w:p>
+    <w:p>
+      <w:pPr>
+        <w:rPr>
+          <w:i/>
+          <w:iCs/>
+          <w:color w:val="808080" w:themeColor="background1" w:themeShade="80"/>
+        </w:rPr>
+      </w:pPr>
       <w:r>
         <w:rPr>
           <w:noProof/>
         </w:rPr>
-        <w:lastRenderedPageBreak/>
         <w:drawing>
           <wp:inline distT="0" distB="0" distL="0" distR="0" wp14:anchorId="168168AE" wp14:editId="6D463268">
             <wp:extent cx="5731510" cy="2588260"/>

</xml_diff>

<commit_message>
added two round kill
</commit_message>
<xml_diff>
--- a/Fate1/Fate-Weaver Lab Book.docx
+++ b/Fate1/Fate-Weaver Lab Book.docx
@@ -337,24 +337,50 @@
           <w:szCs w:val="24"/>
           <w:u w:val="single"/>
         </w:rPr>
-        <w:t>-Loading From Excel:</w:t>
-      </w:r>
-    </w:p>
-    <w:p>
-      <w:r>
-        <w:t>For this project I need to store lots of static data about unit stats and I believed the best way to do this was in an excel document. This also gave me the opportunity to learn something new – figuring out how to make my code interact with excel.</w:t>
-      </w:r>
-    </w:p>
-    <w:p>
-      <w:pPr>
+        <w:t xml:space="preserve">-Loading </w:t>
+      </w:r>
+      <w:proofErr w:type="gramStart"/>
+      <w:r>
         <w:rPr>
           <w:sz w:val="24"/>
           <w:szCs w:val="24"/>
           <w:u w:val="single"/>
         </w:rPr>
-      </w:pPr>
-      <w:r>
-        <w:t xml:space="preserve">I looked into available packages for accessing excel with C#, specifically Microsoft Interop and </w:t>
+        <w:t>From</w:t>
+      </w:r>
+      <w:proofErr w:type="gramEnd"/>
+      <w:r>
+        <w:rPr>
+          <w:sz w:val="24"/>
+          <w:szCs w:val="24"/>
+          <w:u w:val="single"/>
+        </w:rPr>
+        <w:t xml:space="preserve"> Excel:</w:t>
+      </w:r>
+    </w:p>
+    <w:p>
+      <w:r>
+        <w:t>For this project I need to store lots of static data about unit stats and I believed the best way to do this was in an excel document. This also gave me the opportunity to learn something new – figuring out how to make my code interact with excel.</w:t>
+      </w:r>
+    </w:p>
+    <w:p>
+      <w:pPr>
+        <w:rPr>
+          <w:sz w:val="24"/>
+          <w:szCs w:val="24"/>
+          <w:u w:val="single"/>
+        </w:rPr>
+      </w:pPr>
+      <w:r>
+        <w:t xml:space="preserve">I </w:t>
+      </w:r>
+      <w:proofErr w:type="gramStart"/>
+      <w:r>
+        <w:t>looked into</w:t>
+      </w:r>
+      <w:proofErr w:type="gramEnd"/>
+      <w:r>
+        <w:t xml:space="preserve"> available packages for accessing excel with C#, specifically Microsoft Interop and </w:t>
       </w:r>
       <w:proofErr w:type="spellStart"/>
       <w:r>
@@ -503,8 +529,13 @@
       </w:r>
     </w:p>
     <w:p>
-      <w:r>
-        <w:t>Next I created the Unit object.</w:t>
+      <w:proofErr w:type="gramStart"/>
+      <w:r>
+        <w:t>Next</w:t>
+      </w:r>
+      <w:proofErr w:type="gramEnd"/>
+      <w:r>
+        <w:t xml:space="preserve"> I created the Unit object.</w:t>
       </w:r>
       <w:r>
         <w:t xml:space="preserve"> This object is responsible for holding all key information about a unit within the game that will be needed for calculations later down the line. The constructor takes a </w:t>
@@ -523,7 +554,15 @@
       </w:r>
       <w:proofErr w:type="spellEnd"/>
       <w:r>
-        <w:t xml:space="preserve"> and a string for the units name. It then searches the </w:t>
+        <w:t xml:space="preserve"> and a string for the </w:t>
+      </w:r>
+      <w:proofErr w:type="gramStart"/>
+      <w:r>
+        <w:t>units</w:t>
+      </w:r>
+      <w:proofErr w:type="gramEnd"/>
+      <w:r>
+        <w:t xml:space="preserve"> name. It then searches the </w:t>
       </w:r>
       <w:proofErr w:type="spellStart"/>
       <w:r>
@@ -755,7 +794,15 @@
       </w:r>
       <w:proofErr w:type="spellEnd"/>
       <w:r>
-        <w:t xml:space="preserve"> contains no in built function for finding the next cell in a row. To solve this, I created the flow chart shown in figure 5 to break down the problem</w:t>
+        <w:t xml:space="preserve"> contains no </w:t>
+      </w:r>
+      <w:proofErr w:type="gramStart"/>
+      <w:r>
+        <w:t>in built</w:t>
+      </w:r>
+      <w:proofErr w:type="gramEnd"/>
+      <w:r>
+        <w:t xml:space="preserve"> function for finding the next cell in a row. To solve this, I created the flow chart shown in figure 5 to break down the problem</w:t>
       </w:r>
       <w:r>
         <w:t xml:space="preserve">. This allowed to find the next letter in the alphabet and, once Z is reached, add an additional letter </w:t>
@@ -898,8 +945,18 @@
           <w:iCs/>
           <w:color w:val="767171" w:themeColor="background2" w:themeShade="80"/>
         </w:rPr>
-        <w:t>Figure 6 – Reach for the stars</w:t>
-      </w:r>
+        <w:t xml:space="preserve">Figure 6 – Reach for the </w:t>
+      </w:r>
+      <w:proofErr w:type="gramStart"/>
+      <w:r>
+        <w:rPr>
+          <w:i/>
+          <w:iCs/>
+          <w:color w:val="767171" w:themeColor="background2" w:themeShade="80"/>
+        </w:rPr>
+        <w:t>stars</w:t>
+      </w:r>
+      <w:proofErr w:type="gramEnd"/>
     </w:p>
     <w:p>
       <w:pPr>
@@ -937,7 +994,15 @@
         <w:br/>
       </w:r>
       <w:r>
-        <w:t>Fate-Weaver was now able to read from files to fully populate an army object so I could now move on to start making calculations on two armies fighting. However, first I thought it important to have a little break and then come back and try refactor my code so far to try reduce technical debt later down the line in the project. The changes I made a noted below:</w:t>
+        <w:t xml:space="preserve">Fate-Weaver was now able to read from files to fully populate an army object so I could now move on to start making calculations on two armies fighting. However, first I thought it important to have a little break and then come back and try </w:t>
+      </w:r>
+      <w:proofErr w:type="gramStart"/>
+      <w:r>
+        <w:t>refactor</w:t>
+      </w:r>
+      <w:proofErr w:type="gramEnd"/>
+      <w:r>
+        <w:t xml:space="preserve"> my code so far to try reduce technical debt later down the line in the project. The changes I made a noted below:</w:t>
       </w:r>
     </w:p>
     <w:p>
@@ -1013,8 +1078,13 @@
         </w:rPr>
       </w:pPr>
       <w:r>
-        <w:t>Moved reinforcement code to within the unit class code as I felt it belonged there more than within the army class</w:t>
-      </w:r>
+        <w:t xml:space="preserve">Moved reinforcement code to within the unit class code as I felt it belonged there more than within the army </w:t>
+      </w:r>
+      <w:proofErr w:type="gramStart"/>
+      <w:r>
+        <w:t>class</w:t>
+      </w:r>
+      <w:proofErr w:type="gramEnd"/>
     </w:p>
     <w:p>
       <w:pPr>
@@ -1253,12 +1323,17 @@
         <w:t xml:space="preserve"> The calculation for this can be found in the </w:t>
       </w:r>
       <w:proofErr w:type="spellStart"/>
+      <w:proofErr w:type="gramStart"/>
       <w:r>
         <w:t>ChanceToDamage</w:t>
       </w:r>
       <w:proofErr w:type="spellEnd"/>
       <w:r>
-        <w:t>() method.</w:t>
+        <w:t>(</w:t>
+      </w:r>
+      <w:proofErr w:type="gramEnd"/>
+      <w:r>
+        <w:t>) method.</w:t>
       </w:r>
     </w:p>
     <w:p>
@@ -1334,7 +1409,15 @@
     </w:p>
     <w:p>
       <w:r>
-        <w:t xml:space="preserve">I started by creating a check to see if it it’s actually possible for the enemy to be slain in one round of combat as if not, there is no </w:t>
+        <w:t xml:space="preserve">I started by creating a check to see if it it’s </w:t>
+      </w:r>
+      <w:proofErr w:type="gramStart"/>
+      <w:r>
+        <w:t>actually possible</w:t>
+      </w:r>
+      <w:proofErr w:type="gramEnd"/>
+      <w:r>
+        <w:t xml:space="preserve"> for the enemy to be slain in one round of combat as if not, there is no </w:t>
       </w:r>
       <w:r>
         <w:t>going any further which saves a lot of time. This can be seen below.</w:t>
@@ -1413,8 +1496,18 @@
           <w:iCs/>
           <w:color w:val="767171" w:themeColor="background2" w:themeShade="80"/>
         </w:rPr>
-        <w:t xml:space="preserve"> – Looks like you suck</w:t>
-      </w:r>
+        <w:t xml:space="preserve"> – Looks like you </w:t>
+      </w:r>
+      <w:proofErr w:type="gramStart"/>
+      <w:r>
+        <w:rPr>
+          <w:i/>
+          <w:iCs/>
+          <w:color w:val="767171" w:themeColor="background2" w:themeShade="80"/>
+        </w:rPr>
+        <w:t>suck</w:t>
+      </w:r>
+      <w:proofErr w:type="gramEnd"/>
     </w:p>
     <w:p>
       <w:r>
@@ -1430,12 +1523,17 @@
         <w:t xml:space="preserve">as I could allow users to check what would happen if they chose to split their attacks. I decided to implement to this as an overload function for </w:t>
       </w:r>
       <w:proofErr w:type="spellStart"/>
+      <w:proofErr w:type="gramStart"/>
       <w:r>
         <w:t>KillChance</w:t>
       </w:r>
       <w:proofErr w:type="spellEnd"/>
       <w:r>
-        <w:t>() that takes in a selected Weapon as a parameter.</w:t>
+        <w:t>(</w:t>
+      </w:r>
+      <w:proofErr w:type="gramEnd"/>
+      <w:r>
+        <w:t>) that takes in a selected Weapon as a parameter.</w:t>
       </w:r>
       <w:r>
         <w:br/>
@@ -1564,12 +1662,17 @@
         <w:t xml:space="preserve"> with the </w:t>
       </w:r>
       <w:proofErr w:type="spellStart"/>
+      <w:proofErr w:type="gramStart"/>
       <w:r>
         <w:t>ChanceToDamage</w:t>
       </w:r>
       <w:proofErr w:type="spellEnd"/>
       <w:r>
-        <w:t>() method.</w:t>
+        <w:t>(</w:t>
+      </w:r>
+      <w:proofErr w:type="gramEnd"/>
+      <w:r>
+        <w:t>) method.</w:t>
       </w:r>
       <w:r>
         <w:t xml:space="preserve"> Just * 100 and I had myself a kill percentage – </w:t>
@@ -1742,6 +1845,9 @@
         <w:t xml:space="preserve"> </w:t>
       </w:r>
       <w:r>
+        <w:t>By golly, this took some thinking about. I started by pulling out the pen and paper and deriving a formula for the probability for any combination of two weapons doing enough damage to kill. The basis of which can be seen below:</w:t>
+      </w:r>
+      <w:r>
         <w:br/>
       </w:r>
       <w:r>
@@ -1812,6 +1918,9 @@
         <w:t xml:space="preserve"> does enough damage</w:t>
       </w:r>
       <w:r>
+        <w:t xml:space="preserve"> to kill</w:t>
+      </w:r>
+      <w:r>
         <w:br/>
         <w:t xml:space="preserve">P(B) = any </w:t>
       </w:r>
@@ -1821,31 +1930,150 @@
       <w:r>
         <w:t xml:space="preserve"> combination does enough damage</w:t>
       </w:r>
+      <w:r>
+        <w:t xml:space="preserve"> to kill</w:t>
+      </w:r>
+    </w:p>
+    <w:p>
+      <w:r>
+        <w:t>I then broke the formula down with test values to break it down and used that to create some pseudo-code. When I was happy and then tried to pseudo-code generic for any number of weapons.</w:t>
+      </w:r>
+    </w:p>
+    <w:p>
+      <w:pPr>
+        <w:rPr>
+          <w:i/>
+          <w:iCs/>
+          <w:color w:val="767171" w:themeColor="background2" w:themeShade="80"/>
+        </w:rPr>
+      </w:pPr>
+      <w:r>
+        <w:rPr>
+          <w:noProof/>
+        </w:rPr>
+        <w:drawing>
+          <wp:inline distT="0" distB="0" distL="0" distR="0" wp14:anchorId="090FAFA6" wp14:editId="0E85A036">
+            <wp:extent cx="2800350" cy="3733800"/>
+            <wp:effectExtent l="0" t="0" r="0" b="0"/>
+            <wp:docPr id="11" name="Picture 11" descr="Text, letter&#10;&#10;Description automatically generated"/>
+            <wp:cNvGraphicFramePr>
+              <a:graphicFrameLocks xmlns:a="http://schemas.openxmlformats.org/drawingml/2006/main" noChangeAspect="1"/>
+            </wp:cNvGraphicFramePr>
+            <a:graphic xmlns:a="http://schemas.openxmlformats.org/drawingml/2006/main">
+              <a:graphicData uri="http://schemas.openxmlformats.org/drawingml/2006/picture">
+                <pic:pic xmlns:pic="http://schemas.openxmlformats.org/drawingml/2006/picture">
+                  <pic:nvPicPr>
+                    <pic:cNvPr id="11" name="Picture 11" descr="Text, letter&#10;&#10;Description automatically generated"/>
+                    <pic:cNvPicPr/>
+                  </pic:nvPicPr>
+                  <pic:blipFill>
+                    <a:blip r:embed="rId15"/>
+                    <a:stretch>
+                      <a:fillRect/>
+                    </a:stretch>
+                  </pic:blipFill>
+                  <pic:spPr>
+                    <a:xfrm>
+                      <a:off x="0" y="0"/>
+                      <a:ext cx="2808529" cy="3744705"/>
+                    </a:xfrm>
+                    <a:prstGeom prst="rect">
+                      <a:avLst/>
+                    </a:prstGeom>
+                  </pic:spPr>
+                </pic:pic>
+              </a:graphicData>
+            </a:graphic>
+          </wp:inline>
+        </w:drawing>
+      </w:r>
+      <w:r>
+        <w:br/>
+      </w:r>
+      <w:r>
+        <w:rPr>
+          <w:i/>
+          <w:iCs/>
+          <w:color w:val="767171" w:themeColor="background2" w:themeShade="80"/>
+        </w:rPr>
+        <w:t xml:space="preserve">Figure </w:t>
+      </w:r>
+      <w:r>
+        <w:rPr>
+          <w:i/>
+          <w:iCs/>
+          <w:color w:val="767171" w:themeColor="background2" w:themeShade="80"/>
+        </w:rPr>
+        <w:t>10</w:t>
+      </w:r>
+      <w:r>
+        <w:rPr>
+          <w:i/>
+          <w:iCs/>
+          <w:color w:val="767171" w:themeColor="background2" w:themeShade="80"/>
+        </w:rPr>
+        <w:t xml:space="preserve"> – I’m Banned Saying the Word Probability</w:t>
+      </w:r>
+      <w:r>
+        <w:rPr>
+          <w:i/>
+          <w:iCs/>
+          <w:color w:val="767171" w:themeColor="background2" w:themeShade="80"/>
+        </w:rPr>
+        <w:t xml:space="preserve"> to My Girlfriend Now</w:t>
+      </w:r>
+    </w:p>
+    <w:p>
+      <w:r>
+        <w:lastRenderedPageBreak/>
+        <w:t xml:space="preserve">I </w:t>
+      </w:r>
+      <w:r>
+        <w:t>had to make a recursive function that loops through each weapon combination and then each combination of damage that would result in the defender being killed. As the function repeats, the total probability is combined using the formula above until every possibility has been checked. The function is built is such a way that it can receive a list of any weapons so in future if I wanted to check  if 2 / 3 weapons could kill, I could just feed a list containing those 2 weapons.</w:t>
+      </w:r>
+    </w:p>
+    <w:p>
+      <w:r>
+        <w:t>I made a 3</w:t>
+      </w:r>
+      <w:r>
+        <w:rPr>
+          <w:vertAlign w:val="superscript"/>
+        </w:rPr>
+        <w:t>rd</w:t>
+      </w:r>
+      <w:r>
+        <w:t xml:space="preserve"> override </w:t>
+      </w:r>
+      <w:proofErr w:type="spellStart"/>
+      <w:proofErr w:type="gramStart"/>
+      <w:r>
+        <w:t>KillChance</w:t>
+      </w:r>
+      <w:proofErr w:type="spellEnd"/>
+      <w:r>
+        <w:t>(</w:t>
+      </w:r>
+      <w:proofErr w:type="gramEnd"/>
+      <w:r>
+        <w:t xml:space="preserve">) method that takes no parameters. In this case, this override method will call the previous method and just feed it </w:t>
+      </w:r>
+      <w:proofErr w:type="spellStart"/>
+      <w:r>
+        <w:t>a</w:t>
+      </w:r>
+      <w:proofErr w:type="spellEnd"/>
+      <w:r>
+        <w:t xml:space="preserve"> list all the of the attackers weapons.</w:t>
+      </w:r>
+    </w:p>
+    <w:p>
+      <w:r>
+        <w:t>Finally, I checked by calculated results by rolling A LOT of dice and creating a tally for my recorded results. Luckily, they proved to be accurate.</w:t>
+      </w:r>
     </w:p>
     <w:p/>
     <w:p>
-      <w:proofErr w:type="spellStart"/>
-      <w:r>
-        <w:t>Mcaffe</w:t>
-      </w:r>
-      <w:proofErr w:type="spellEnd"/>
-      <w:r>
-        <w:t xml:space="preserve"> – my protection – real time scan</w:t>
-      </w:r>
-    </w:p>
-    <w:p>
-      <w:pPr>
-        <w:rPr>
-          <w:i/>
-          <w:iCs/>
-          <w:color w:val="767171" w:themeColor="background2" w:themeShade="80"/>
-        </w:rPr>
-      </w:pPr>
-      <w:r>
-        <w:t>1 – probability of min dmg</w:t>
-      </w:r>
-    </w:p>
-    <w:p>
       <w:pPr>
         <w:rPr>
           <w:i/>
@@ -1928,8 +2156,18 @@
           <w:iCs/>
           <w:color w:val="767171" w:themeColor="background2" w:themeShade="80"/>
         </w:rPr>
-        <w:t>Best combat trades * how likely these trades are to be pulled off</w:t>
-      </w:r>
+        <w:t xml:space="preserve">Best combat trades * how likely these trades are to be pulled </w:t>
+      </w:r>
+      <w:proofErr w:type="gramStart"/>
+      <w:r>
+        <w:rPr>
+          <w:i/>
+          <w:iCs/>
+          <w:color w:val="767171" w:themeColor="background2" w:themeShade="80"/>
+        </w:rPr>
+        <w:t>off</w:t>
+      </w:r>
+      <w:proofErr w:type="gramEnd"/>
     </w:p>
     <w:p>
       <w:pPr>
@@ -1945,8 +2183,18 @@
           <w:iCs/>
           <w:color w:val="808080" w:themeColor="background1" w:themeShade="80"/>
         </w:rPr>
-        <w:t>Parent + child for changing methods for different army types</w:t>
-      </w:r>
+        <w:t xml:space="preserve">Parent + child for changing methods for different army </w:t>
+      </w:r>
+      <w:proofErr w:type="gramStart"/>
+      <w:r>
+        <w:rPr>
+          <w:i/>
+          <w:iCs/>
+          <w:color w:val="808080" w:themeColor="background1" w:themeShade="80"/>
+        </w:rPr>
+        <w:t>types</w:t>
+      </w:r>
+      <w:proofErr w:type="gramEnd"/>
     </w:p>
     <w:p>
       <w:pPr>
@@ -2007,6 +2255,7 @@
         <w:t xml:space="preserve"> </w:t>
       </w:r>
       <w:proofErr w:type="spellStart"/>
+      <w:proofErr w:type="gramStart"/>
       <w:r>
         <w:rPr>
           <w:rFonts w:ascii="Courier New" w:hAnsi="Courier New" w:cs="Courier New"/>
@@ -2024,7 +2273,17 @@
           <w:sz w:val="19"/>
           <w:szCs w:val="19"/>
         </w:rPr>
-        <w:t xml:space="preserve">(List&lt;Weapon&gt; </w:t>
+        <w:t>(</w:t>
+      </w:r>
+      <w:proofErr w:type="gramEnd"/>
+      <w:r>
+        <w:rPr>
+          <w:rFonts w:ascii="Courier New" w:hAnsi="Courier New" w:cs="Courier New"/>
+          <w:color w:val="000000"/>
+          <w:sz w:val="19"/>
+          <w:szCs w:val="19"/>
+        </w:rPr>
+        <w:t xml:space="preserve">List&lt;Weapon&gt; </w:t>
       </w:r>
       <w:proofErr w:type="spellStart"/>
       <w:r>
@@ -2234,7 +2493,17 @@
           <w:sz w:val="19"/>
           <w:szCs w:val="19"/>
         </w:rPr>
-        <w:t>mDefender.Wounds</w:t>
+        <w:t>mDefender.</w:t>
+      </w:r>
+      <w:proofErr w:type="gramStart"/>
+      <w:r>
+        <w:rPr>
+          <w:rFonts w:ascii="Courier New" w:hAnsi="Courier New" w:cs="Courier New"/>
+          <w:color w:val="000000"/>
+          <w:sz w:val="19"/>
+          <w:szCs w:val="19"/>
+        </w:rPr>
+        <w:t>Wounds</w:t>
       </w:r>
       <w:proofErr w:type="spellEnd"/>
       <w:r>
@@ -2246,6 +2515,7 @@
         </w:rPr>
         <w:t>;</w:t>
       </w:r>
+      <w:proofErr w:type="gramEnd"/>
     </w:p>
     <w:p>
       <w:pPr>
@@ -2305,8 +2575,19 @@
           <w:sz w:val="19"/>
           <w:szCs w:val="19"/>
         </w:rPr>
-        <w:t xml:space="preserve"> = 0;</w:t>
-      </w:r>
+        <w:t xml:space="preserve"> = </w:t>
+      </w:r>
+      <w:proofErr w:type="gramStart"/>
+      <w:r>
+        <w:rPr>
+          <w:rFonts w:ascii="Courier New" w:hAnsi="Courier New" w:cs="Courier New"/>
+          <w:color w:val="000000"/>
+          <w:sz w:val="19"/>
+          <w:szCs w:val="19"/>
+        </w:rPr>
+        <w:t>0;</w:t>
+      </w:r>
+      <w:proofErr w:type="gramEnd"/>
     </w:p>
     <w:p>
       <w:pPr>
@@ -2362,8 +2643,19 @@
           <w:sz w:val="19"/>
           <w:szCs w:val="19"/>
         </w:rPr>
-        <w:t>(0);</w:t>
-      </w:r>
+        <w:t>(0</w:t>
+      </w:r>
+      <w:proofErr w:type="gramStart"/>
+      <w:r>
+        <w:rPr>
+          <w:rFonts w:ascii="Courier New" w:hAnsi="Courier New" w:cs="Courier New"/>
+          <w:color w:val="000000"/>
+          <w:sz w:val="19"/>
+          <w:szCs w:val="19"/>
+        </w:rPr>
+        <w:t>);</w:t>
+      </w:r>
+      <w:proofErr w:type="gramEnd"/>
     </w:p>
     <w:p>
       <w:pPr>
@@ -2481,7 +2773,17 @@
           <w:sz w:val="19"/>
           <w:szCs w:val="19"/>
         </w:rPr>
-        <w:t>[0].</w:t>
+        <w:t>[0</w:t>
+      </w:r>
+      <w:proofErr w:type="gramStart"/>
+      <w:r>
+        <w:rPr>
+          <w:rFonts w:ascii="Courier New" w:hAnsi="Courier New" w:cs="Courier New"/>
+          <w:color w:val="000000"/>
+          <w:sz w:val="19"/>
+          <w:szCs w:val="19"/>
+        </w:rPr>
+        <w:t>].</w:t>
       </w:r>
       <w:proofErr w:type="spellStart"/>
       <w:r>
@@ -2494,6 +2796,7 @@
         <w:t>MaxDamage</w:t>
       </w:r>
       <w:proofErr w:type="spellEnd"/>
+      <w:proofErr w:type="gramEnd"/>
       <w:r>
         <w:rPr>
           <w:rFonts w:ascii="Courier New" w:hAnsi="Courier New" w:cs="Courier New"/>
@@ -2616,7 +2919,27 @@
           <w:sz w:val="19"/>
           <w:szCs w:val="19"/>
         </w:rPr>
-        <w:t>//pass a list of int? where weapon[0] corresponds to int[0]</w:t>
+        <w:t xml:space="preserve">//pass a list of int? where </w:t>
+      </w:r>
+      <w:proofErr w:type="gramStart"/>
+      <w:r>
+        <w:rPr>
+          <w:rFonts w:ascii="Courier New" w:hAnsi="Courier New" w:cs="Courier New"/>
+          <w:color w:val="008000"/>
+          <w:sz w:val="19"/>
+          <w:szCs w:val="19"/>
+        </w:rPr>
+        <w:t>weapon[</w:t>
+      </w:r>
+      <w:proofErr w:type="gramEnd"/>
+      <w:r>
+        <w:rPr>
+          <w:rFonts w:ascii="Courier New" w:hAnsi="Courier New" w:cs="Courier New"/>
+          <w:color w:val="008000"/>
+          <w:sz w:val="19"/>
+          <w:szCs w:val="19"/>
+        </w:rPr>
+        <w:t>0] corresponds to int[0]</w:t>
       </w:r>
     </w:p>
     <w:p>
@@ -2695,7 +3018,17 @@
           <w:sz w:val="19"/>
           <w:szCs w:val="19"/>
         </w:rPr>
-        <w:t>[1].</w:t>
+        <w:t>[1</w:t>
+      </w:r>
+      <w:proofErr w:type="gramStart"/>
+      <w:r>
+        <w:rPr>
+          <w:rFonts w:ascii="Courier New" w:hAnsi="Courier New" w:cs="Courier New"/>
+          <w:color w:val="000000"/>
+          <w:sz w:val="19"/>
+          <w:szCs w:val="19"/>
+        </w:rPr>
+        <w:t>].</w:t>
       </w:r>
       <w:proofErr w:type="spellStart"/>
       <w:r>
@@ -2708,6 +3041,7 @@
         <w:t>MaxDamage</w:t>
       </w:r>
       <w:proofErr w:type="spellEnd"/>
+      <w:proofErr w:type="gramEnd"/>
       <w:r>
         <w:rPr>
           <w:rFonts w:ascii="Courier New" w:hAnsi="Courier New" w:cs="Courier New"/>
@@ -2905,7 +3239,6 @@
           <w:sz w:val="19"/>
           <w:szCs w:val="19"/>
         </w:rPr>
-        <w:lastRenderedPageBreak/>
         <w:t xml:space="preserve">                        </w:t>
       </w:r>
       <w:r>
@@ -2947,6 +3280,7 @@
         <w:t>(</w:t>
       </w:r>
       <w:proofErr w:type="spellStart"/>
+      <w:proofErr w:type="gramStart"/>
       <w:r>
         <w:rPr>
           <w:rFonts w:ascii="Courier New" w:hAnsi="Courier New" w:cs="Courier New"/>
@@ -2964,7 +3298,17 @@
           <w:sz w:val="19"/>
           <w:szCs w:val="19"/>
         </w:rPr>
-        <w:t xml:space="preserve">[0].Attacks * </w:t>
+        <w:t>[</w:t>
+      </w:r>
+      <w:proofErr w:type="gramEnd"/>
+      <w:r>
+        <w:rPr>
+          <w:rFonts w:ascii="Courier New" w:hAnsi="Courier New" w:cs="Courier New"/>
+          <w:color w:val="000000"/>
+          <w:sz w:val="19"/>
+          <w:szCs w:val="19"/>
+        </w:rPr>
+        <w:t xml:space="preserve">0].Attacks * </w:t>
       </w:r>
       <w:proofErr w:type="spellStart"/>
       <w:r>
@@ -3128,6 +3472,7 @@
         <w:t>(</w:t>
       </w:r>
       <w:proofErr w:type="spellStart"/>
+      <w:proofErr w:type="gramStart"/>
       <w:r>
         <w:rPr>
           <w:rFonts w:ascii="Courier New" w:hAnsi="Courier New" w:cs="Courier New"/>
@@ -3145,7 +3490,17 @@
           <w:sz w:val="19"/>
           <w:szCs w:val="19"/>
         </w:rPr>
-        <w:t xml:space="preserve">[1].Attacks * </w:t>
+        <w:t>[</w:t>
+      </w:r>
+      <w:proofErr w:type="gramEnd"/>
+      <w:r>
+        <w:rPr>
+          <w:rFonts w:ascii="Courier New" w:hAnsi="Courier New" w:cs="Courier New"/>
+          <w:color w:val="000000"/>
+          <w:sz w:val="19"/>
+          <w:szCs w:val="19"/>
+        </w:rPr>
+        <w:t xml:space="preserve">1].Attacks * </w:t>
       </w:r>
       <w:proofErr w:type="spellStart"/>
       <w:r>
@@ -3282,8 +3637,19 @@
           <w:sz w:val="19"/>
           <w:szCs w:val="19"/>
         </w:rPr>
-        <w:t xml:space="preserve"> += probWeapon0doesIdmg * probWeapon1doesJdmg ;</w:t>
-      </w:r>
+        <w:t xml:space="preserve"> += probWeapon0doesIdmg * probWeapon1</w:t>
+      </w:r>
+      <w:proofErr w:type="gramStart"/>
+      <w:r>
+        <w:rPr>
+          <w:rFonts w:ascii="Courier New" w:hAnsi="Courier New" w:cs="Courier New"/>
+          <w:color w:val="000000"/>
+          <w:sz w:val="19"/>
+          <w:szCs w:val="19"/>
+        </w:rPr>
+        <w:t>doesJdmg ;</w:t>
+      </w:r>
+      <w:proofErr w:type="gramEnd"/>
     </w:p>
     <w:p>
       <w:pPr>
@@ -3460,8 +3826,19 @@
           <w:sz w:val="19"/>
           <w:szCs w:val="19"/>
         </w:rPr>
-        <w:t>) * 100;</w:t>
-      </w:r>
+        <w:t xml:space="preserve">) * </w:t>
+      </w:r>
+      <w:proofErr w:type="gramStart"/>
+      <w:r>
+        <w:rPr>
+          <w:rFonts w:ascii="Courier New" w:hAnsi="Courier New" w:cs="Courier New"/>
+          <w:color w:val="000000"/>
+          <w:sz w:val="19"/>
+          <w:szCs w:val="19"/>
+        </w:rPr>
+        <w:t>100;</w:t>
+      </w:r>
+      <w:proofErr w:type="gramEnd"/>
     </w:p>
     <w:p>
       <w:pPr>
@@ -3518,6 +3895,7 @@
         <w:t xml:space="preserve"> </w:t>
       </w:r>
       <w:proofErr w:type="spellStart"/>
+      <w:proofErr w:type="gramStart"/>
       <w:r>
         <w:rPr>
           <w:rFonts w:ascii="Courier New" w:hAnsi="Courier New" w:cs="Courier New"/>
@@ -3537,6 +3915,7 @@
         </w:rPr>
         <w:t>;</w:t>
       </w:r>
+      <w:proofErr w:type="gramEnd"/>
     </w:p>
     <w:p>
       <w:pPr>
@@ -3568,6 +3947,7 @@
         <w:rPr>
           <w:noProof/>
         </w:rPr>
+        <w:lastRenderedPageBreak/>
         <w:drawing>
           <wp:inline distT="0" distB="0" distL="0" distR="0" wp14:anchorId="168168AE" wp14:editId="6D463268">
             <wp:extent cx="5731510" cy="2588260"/>
@@ -3584,7 +3964,7 @@
                     <pic:cNvPicPr/>
                   </pic:nvPicPr>
                   <pic:blipFill>
-                    <a:blip r:embed="rId15"/>
+                    <a:blip r:embed="rId16"/>
                     <a:stretch>
                       <a:fillRect/>
                     </a:stretch>

</xml_diff>